<commit_message>
[ADD] BBR V2.docx updated
</commit_message>
<xml_diff>
--- a/doc/BBR V2.docx
+++ b/doc/BBR V2.docx
@@ -22,12 +22,12 @@
           <wp:inline distB="114300" distT="114300" distL="114300" distR="114300">
             <wp:extent cx="5731200" cy="3263900"/>
             <wp:effectExtent b="0" l="0" r="0" t="0"/>
-            <wp:docPr id="4" name="image1.png"/>
+            <wp:docPr id="5" name="image4.png"/>
             <a:graphic>
               <a:graphicData uri="http://schemas.openxmlformats.org/drawingml/2006/picture">
                 <pic:pic>
                   <pic:nvPicPr>
-                    <pic:cNvPr id="0" name="image1.png"/>
+                    <pic:cNvPr id="0" name="image4.png"/>
                     <pic:cNvPicPr preferRelativeResize="0"/>
                   </pic:nvPicPr>
                   <pic:blipFill>
@@ -103,6 +103,491 @@
           <w:szCs w:val="18"/>
           <w:rtl w:val="0"/>
         </w:rPr>
+        <w:t xml:space="preserve">All of these new design principles need an explicit, independent, tight bound on in-flight data</w:t>
+      </w:r>
+    </w:p>
+    <w:p>
+      <w:pPr>
+        <w:spacing w:line="331.2" w:lineRule="auto"/>
+        <w:rPr>
+          <w:rFonts w:ascii="Microsoft Yahei" w:cs="Microsoft Yahei" w:eastAsia="Microsoft Yahei" w:hAnsi="Microsoft Yahei"/>
+          <w:sz w:val="18"/>
+          <w:szCs w:val="18"/>
+        </w:rPr>
+      </w:pPr>
+      <w:r>
+        <w:rPr>
+          <w:rFonts w:ascii="Microsoft Yahei" w:cs="Microsoft Yahei" w:eastAsia="Microsoft Yahei" w:hAnsi="Microsoft Yahei"/>
+          <w:sz w:val="18"/>
+          <w:szCs w:val="18"/>
+          <w:rtl w:val="0"/>
+        </w:rPr>
+        <w:t xml:space="preserve">BBR v2 model:</w:t>
+      </w:r>
+    </w:p>
+    <w:p>
+      <w:pPr>
+        <w:spacing w:line="331.2" w:lineRule="auto"/>
+        <w:rPr>
+          <w:rFonts w:ascii="Microsoft Yahei" w:cs="Microsoft Yahei" w:eastAsia="Microsoft Yahei" w:hAnsi="Microsoft Yahei"/>
+          <w:sz w:val="18"/>
+          <w:szCs w:val="18"/>
+        </w:rPr>
+      </w:pPr>
+      <w:r>
+        <w:rPr>
+          <w:rFonts w:ascii="Microsoft Yahei" w:cs="Microsoft Yahei" w:eastAsia="Microsoft Yahei" w:hAnsi="Microsoft Yahei"/>
+          <w:sz w:val="18"/>
+          <w:szCs w:val="18"/>
+          <w:rtl w:val="0"/>
+        </w:rPr>
+        <w:t xml:space="preserve">- Mostly cruise at an operating point that maintains flow balance and leaves headroom</w:t>
+      </w:r>
+    </w:p>
+    <w:p>
+      <w:pPr>
+        <w:spacing w:line="331.2" w:lineRule="auto"/>
+        <w:ind w:firstLine="720"/>
+        <w:rPr>
+          <w:rFonts w:ascii="Microsoft Yahei" w:cs="Microsoft Yahei" w:eastAsia="Microsoft Yahei" w:hAnsi="Microsoft Yahei"/>
+          <w:sz w:val="18"/>
+          <w:szCs w:val="18"/>
+        </w:rPr>
+      </w:pPr>
+      <w:r>
+        <w:rPr>
+          <w:rFonts w:ascii="Microsoft Yahei" w:cs="Microsoft Yahei" w:eastAsia="Microsoft Yahei" w:hAnsi="Microsoft Yahei"/>
+          <w:sz w:val="18"/>
+          <w:szCs w:val="18"/>
+          <w:rtl w:val="0"/>
+        </w:rPr>
+        <w:t xml:space="preserve">- inflight_lo: conservative in-flight bound based on recent loss/ECN signals</w:t>
+      </w:r>
+    </w:p>
+    <w:p>
+      <w:pPr>
+        <w:spacing w:line="331.2" w:lineRule="auto"/>
+        <w:rPr>
+          <w:rFonts w:ascii="Microsoft Yahei" w:cs="Microsoft Yahei" w:eastAsia="Microsoft Yahei" w:hAnsi="Microsoft Yahei"/>
+          <w:sz w:val="18"/>
+          <w:szCs w:val="18"/>
+        </w:rPr>
+      </w:pPr>
+      <w:r>
+        <w:rPr>
+          <w:rFonts w:ascii="Microsoft Yahei" w:cs="Microsoft Yahei" w:eastAsia="Microsoft Yahei" w:hAnsi="Microsoft Yahei"/>
+          <w:sz w:val="18"/>
+          <w:szCs w:val="18"/>
+          <w:rtl w:val="0"/>
+        </w:rPr>
+        <w:t xml:space="preserve">- Periodically probe beyond flow balance to probe robustly for higher volume, bandwidth</w:t>
+      </w:r>
+    </w:p>
+    <w:p>
+      <w:pPr>
+        <w:spacing w:line="331.2" w:lineRule="auto"/>
+        <w:ind w:firstLine="720"/>
+        <w:rPr>
+          <w:rFonts w:ascii="Microsoft Yahei" w:cs="Microsoft Yahei" w:eastAsia="Microsoft Yahei" w:hAnsi="Microsoft Yahei"/>
+          <w:sz w:val="18"/>
+          <w:szCs w:val="18"/>
+        </w:rPr>
+      </w:pPr>
+      <w:r>
+        <w:rPr>
+          <w:rFonts w:ascii="Microsoft Yahei" w:cs="Microsoft Yahei" w:eastAsia="Microsoft Yahei" w:hAnsi="Microsoft Yahei"/>
+          <w:sz w:val="18"/>
+          <w:szCs w:val="18"/>
+          <w:rtl w:val="0"/>
+        </w:rPr>
+        <w:t xml:space="preserve">- inflight_hi: max volume flow had in flight before signals of congestion (loss, ECN)</w:t>
+      </w:r>
+    </w:p>
+    <w:p>
+      <w:pPr>
+        <w:spacing w:line="331.2" w:lineRule="auto"/>
+        <w:rPr>
+          <w:rFonts w:ascii="Microsoft Yahei" w:cs="Microsoft Yahei" w:eastAsia="Microsoft Yahei" w:hAnsi="Microsoft Yahei"/>
+          <w:sz w:val="18"/>
+          <w:szCs w:val="18"/>
+        </w:rPr>
+      </w:pPr>
+      <w:r>
+        <w:rPr>
+          <w:rFonts w:ascii="Microsoft Yahei" w:cs="Microsoft Yahei" w:eastAsia="Microsoft Yahei" w:hAnsi="Microsoft Yahei"/>
+          <w:sz w:val="18"/>
+          <w:szCs w:val="18"/>
+          <w:rtl w:val="0"/>
+        </w:rPr>
+        <w:t xml:space="preserve">- If probing higher inflight doesn't trigger loss/ECN signals , grow probing rapidly</w:t>
+      </w:r>
+    </w:p>
+    <w:p>
+      <w:pPr>
+        <w:spacing w:line="331.2" w:lineRule="auto"/>
+        <w:ind w:firstLine="720"/>
+        <w:rPr>
+          <w:rFonts w:ascii="Microsoft Yahei" w:cs="Microsoft Yahei" w:eastAsia="Microsoft Yahei" w:hAnsi="Microsoft Yahei"/>
+          <w:sz w:val="18"/>
+          <w:szCs w:val="18"/>
+        </w:rPr>
+      </w:pPr>
+      <w:r>
+        <w:rPr>
+          <w:rFonts w:ascii="Microsoft Yahei" w:cs="Microsoft Yahei" w:eastAsia="Microsoft Yahei" w:hAnsi="Microsoft Yahei"/>
+          <w:sz w:val="18"/>
+          <w:szCs w:val="18"/>
+          <w:rtl w:val="0"/>
+        </w:rPr>
+        <w:t xml:space="preserve">- inflight_probe: incremental probe data beyond inflight_hi (during probing)</w:t>
+      </w:r>
+    </w:p>
+    <w:p>
+      <w:pPr>
+        <w:spacing w:line="331.2" w:lineRule="auto"/>
+        <w:rPr>
+          <w:rFonts w:ascii="Microsoft Yahei" w:cs="Microsoft Yahei" w:eastAsia="Microsoft Yahei" w:hAnsi="Microsoft Yahei"/>
+          <w:sz w:val="18"/>
+          <w:szCs w:val="18"/>
+        </w:rPr>
+      </w:pPr>
+      <w:r>
+        <w:rPr>
+          <w:rtl w:val="0"/>
+        </w:rPr>
+      </w:r>
+    </w:p>
+    <w:p>
+      <w:pPr>
+        <w:spacing w:line="331.2" w:lineRule="auto"/>
+        <w:rPr>
+          <w:rFonts w:ascii="Microsoft Yahei" w:cs="Microsoft Yahei" w:eastAsia="Microsoft Yahei" w:hAnsi="Microsoft Yahei"/>
+          <w:sz w:val="18"/>
+          <w:szCs w:val="18"/>
+        </w:rPr>
+      </w:pPr>
+      <w:r>
+        <w:rPr>
+          <w:rtl w:val="0"/>
+        </w:rPr>
+      </w:r>
+    </w:p>
+    <w:p>
+      <w:pPr>
+        <w:spacing w:line="331.2" w:lineRule="auto"/>
+        <w:rPr>
+          <w:rFonts w:ascii="Microsoft Yahei" w:cs="Microsoft Yahei" w:eastAsia="Microsoft Yahei" w:hAnsi="Microsoft Yahei"/>
+          <w:sz w:val="18"/>
+          <w:szCs w:val="18"/>
+          <w:shd w:fill="fdfdfd" w:val="clear"/>
+        </w:rPr>
+      </w:pPr>
+      <w:r>
+        <w:rPr>
+          <w:rFonts w:ascii="Microsoft Yahei" w:cs="Microsoft Yahei" w:eastAsia="Microsoft Yahei" w:hAnsi="Microsoft Yahei"/>
+          <w:sz w:val="18"/>
+          <w:szCs w:val="18"/>
+          <w:shd w:fill="fdfdfd" w:val="clear"/>
+          <w:rtl w:val="0"/>
+        </w:rPr>
+        <w:t xml:space="preserve">이러한 모든 새로운 설계 원칙은 명시적이고 독립적이며 엄격한 비행 중 데이터가 필요하다.</w:t>
+      </w:r>
+    </w:p>
+    <w:p>
+      <w:pPr>
+        <w:spacing w:line="331.2" w:lineRule="auto"/>
+        <w:rPr>
+          <w:rFonts w:ascii="Microsoft Yahei" w:cs="Microsoft Yahei" w:eastAsia="Microsoft Yahei" w:hAnsi="Microsoft Yahei"/>
+          <w:sz w:val="18"/>
+          <w:szCs w:val="18"/>
+          <w:shd w:fill="fdfdfd" w:val="clear"/>
+        </w:rPr>
+      </w:pPr>
+      <w:r>
+        <w:rPr>
+          <w:rFonts w:ascii="Microsoft Yahei" w:cs="Microsoft Yahei" w:eastAsia="Microsoft Yahei" w:hAnsi="Microsoft Yahei"/>
+          <w:sz w:val="18"/>
+          <w:szCs w:val="18"/>
+          <w:shd w:fill="fdfdfd" w:val="clear"/>
+          <w:rtl w:val="0"/>
+        </w:rPr>
+        <w:t xml:space="preserve">BBR v2 모델:</w:t>
+      </w:r>
+    </w:p>
+    <w:p>
+      <w:pPr>
+        <w:spacing w:line="331.2" w:lineRule="auto"/>
+        <w:rPr>
+          <w:rFonts w:ascii="Microsoft Yahei" w:cs="Microsoft Yahei" w:eastAsia="Microsoft Yahei" w:hAnsi="Microsoft Yahei"/>
+          <w:sz w:val="18"/>
+          <w:szCs w:val="18"/>
+          <w:shd w:fill="fdfdfd" w:val="clear"/>
+        </w:rPr>
+      </w:pPr>
+      <w:r>
+        <w:rPr>
+          <w:rFonts w:ascii="Microsoft Yahei" w:cs="Microsoft Yahei" w:eastAsia="Microsoft Yahei" w:hAnsi="Microsoft Yahei"/>
+          <w:sz w:val="18"/>
+          <w:szCs w:val="18"/>
+          <w:shd w:fill="fdfdfd" w:val="clear"/>
+          <w:rtl w:val="0"/>
+        </w:rPr>
+        <w:t xml:space="preserve">- 대부분 유량 균형을 유지하고 헤드룸을 이탈하는 운용지점에서 순항</w:t>
+      </w:r>
+    </w:p>
+    <w:p>
+      <w:pPr>
+        <w:spacing w:line="331.2" w:lineRule="auto"/>
+        <w:ind w:firstLine="720"/>
+        <w:rPr>
+          <w:rFonts w:ascii="Microsoft Yahei" w:cs="Microsoft Yahei" w:eastAsia="Microsoft Yahei" w:hAnsi="Microsoft Yahei"/>
+          <w:sz w:val="18"/>
+          <w:szCs w:val="18"/>
+          <w:shd w:fill="fdfdfd" w:val="clear"/>
+        </w:rPr>
+      </w:pPr>
+      <w:r>
+        <w:rPr>
+          <w:rFonts w:ascii="Microsoft Yahei" w:cs="Microsoft Yahei" w:eastAsia="Microsoft Yahei" w:hAnsi="Microsoft Yahei"/>
+          <w:sz w:val="18"/>
+          <w:szCs w:val="18"/>
+          <w:shd w:fill="fdfdfd" w:val="clear"/>
+          <w:rtl w:val="0"/>
+        </w:rPr>
+        <w:t xml:space="preserve">- inflight_lo: 최근 손실/ECN 신호에 기반한 보수적인 기내 바운드</w:t>
+      </w:r>
+    </w:p>
+    <w:p>
+      <w:pPr>
+        <w:spacing w:line="331.2" w:lineRule="auto"/>
+        <w:rPr>
+          <w:rFonts w:ascii="Microsoft Yahei" w:cs="Microsoft Yahei" w:eastAsia="Microsoft Yahei" w:hAnsi="Microsoft Yahei"/>
+          <w:sz w:val="18"/>
+          <w:szCs w:val="18"/>
+          <w:shd w:fill="fdfdfd" w:val="clear"/>
+        </w:rPr>
+      </w:pPr>
+      <w:r>
+        <w:rPr>
+          <w:rFonts w:ascii="Microsoft Yahei" w:cs="Microsoft Yahei" w:eastAsia="Microsoft Yahei" w:hAnsi="Microsoft Yahei"/>
+          <w:sz w:val="18"/>
+          <w:szCs w:val="18"/>
+          <w:shd w:fill="fdfdfd" w:val="clear"/>
+          <w:rtl w:val="0"/>
+        </w:rPr>
+        <w:t xml:space="preserve">- 유동 밸런스를 넘어 주기적으로 프로브하여 더 큰 볼륨, 대역폭을 위한 강력한 프로브</w:t>
+      </w:r>
+    </w:p>
+    <w:p>
+      <w:pPr>
+        <w:spacing w:line="331.2" w:lineRule="auto"/>
+        <w:ind w:firstLine="720"/>
+        <w:rPr>
+          <w:rFonts w:ascii="Microsoft Yahei" w:cs="Microsoft Yahei" w:eastAsia="Microsoft Yahei" w:hAnsi="Microsoft Yahei"/>
+          <w:sz w:val="18"/>
+          <w:szCs w:val="18"/>
+          <w:shd w:fill="fdfdfd" w:val="clear"/>
+        </w:rPr>
+      </w:pPr>
+      <w:r>
+        <w:rPr>
+          <w:rFonts w:ascii="Microsoft Yahei" w:cs="Microsoft Yahei" w:eastAsia="Microsoft Yahei" w:hAnsi="Microsoft Yahei"/>
+          <w:sz w:val="18"/>
+          <w:szCs w:val="18"/>
+          <w:shd w:fill="fdfdfd" w:val="clear"/>
+          <w:rtl w:val="0"/>
+        </w:rPr>
+        <w:t xml:space="preserve">- inflight_hi: 정체 신호(손실, ECN) 전 최대 체적 흐름이 비행 중이었습니다.</w:t>
+      </w:r>
+    </w:p>
+    <w:p>
+      <w:pPr>
+        <w:spacing w:line="331.2" w:lineRule="auto"/>
+        <w:rPr>
+          <w:rFonts w:ascii="Microsoft Yahei" w:cs="Microsoft Yahei" w:eastAsia="Microsoft Yahei" w:hAnsi="Microsoft Yahei"/>
+          <w:sz w:val="18"/>
+          <w:szCs w:val="18"/>
+          <w:shd w:fill="fdfdfd" w:val="clear"/>
+        </w:rPr>
+      </w:pPr>
+      <w:r>
+        <w:rPr>
+          <w:rFonts w:ascii="Microsoft Yahei" w:cs="Microsoft Yahei" w:eastAsia="Microsoft Yahei" w:hAnsi="Microsoft Yahei"/>
+          <w:sz w:val="18"/>
+          <w:szCs w:val="18"/>
+          <w:shd w:fill="fdfdfd" w:val="clear"/>
+          <w:rtl w:val="0"/>
+        </w:rPr>
+        <w:t xml:space="preserve">- 고경량 프로빙이 손실/ECN 신호를 유발하지 않는 경우 프로빙을 빠르게 증가시키십시오.</w:t>
+      </w:r>
+    </w:p>
+    <w:p>
+      <w:pPr>
+        <w:spacing w:line="331.2" w:lineRule="auto"/>
+        <w:ind w:firstLine="720"/>
+        <w:rPr>
+          <w:rFonts w:ascii="Microsoft Yahei" w:cs="Microsoft Yahei" w:eastAsia="Microsoft Yahei" w:hAnsi="Microsoft Yahei"/>
+          <w:sz w:val="18"/>
+          <w:szCs w:val="18"/>
+        </w:rPr>
+      </w:pPr>
+      <w:r>
+        <w:rPr>
+          <w:rFonts w:ascii="Microsoft Yahei" w:cs="Microsoft Yahei" w:eastAsia="Microsoft Yahei" w:hAnsi="Microsoft Yahei"/>
+          <w:sz w:val="18"/>
+          <w:szCs w:val="18"/>
+          <w:shd w:fill="fdfdfd" w:val="clear"/>
+          <w:rtl w:val="0"/>
+        </w:rPr>
+        <w:t xml:space="preserve">- inflight_probe: inflight_hi를 넘어서는 증분 프로브 데이터(프로빙 중)</w:t>
+      </w:r>
+      <w:r>
+        <w:rPr>
+          <w:rtl w:val="0"/>
+        </w:rPr>
+      </w:r>
+    </w:p>
+    <w:p>
+      <w:pPr>
+        <w:spacing w:line="331.2" w:lineRule="auto"/>
+        <w:rPr>
+          <w:rFonts w:ascii="Microsoft Yahei" w:cs="Microsoft Yahei" w:eastAsia="Microsoft Yahei" w:hAnsi="Microsoft Yahei"/>
+          <w:sz w:val="18"/>
+          <w:szCs w:val="18"/>
+        </w:rPr>
+      </w:pPr>
+      <w:r>
+        <w:rPr>
+          <w:rtl w:val="0"/>
+        </w:rPr>
+      </w:r>
+    </w:p>
+    <w:p>
+      <w:pPr>
+        <w:spacing w:line="331.2" w:lineRule="auto"/>
+        <w:rPr>
+          <w:rFonts w:ascii="Microsoft Yahei" w:cs="Microsoft Yahei" w:eastAsia="Microsoft Yahei" w:hAnsi="Microsoft Yahei"/>
+          <w:sz w:val="18"/>
+          <w:szCs w:val="18"/>
+        </w:rPr>
+      </w:pPr>
+      <w:r>
+        <w:rPr>
+          <w:rtl w:val="0"/>
+        </w:rPr>
+      </w:r>
+    </w:p>
+    <w:p>
+      <w:pPr>
+        <w:spacing w:line="331.2" w:lineRule="auto"/>
+        <w:rPr>
+          <w:rFonts w:ascii="Microsoft Yahei" w:cs="Microsoft Yahei" w:eastAsia="Microsoft Yahei" w:hAnsi="Microsoft Yahei"/>
+          <w:sz w:val="18"/>
+          <w:szCs w:val="18"/>
+        </w:rPr>
+      </w:pPr>
+      <w:r>
+        <w:rPr>
+          <w:rtl w:val="0"/>
+        </w:rPr>
+      </w:r>
+    </w:p>
+    <w:p>
+      <w:pPr>
+        <w:spacing w:line="331.2" w:lineRule="auto"/>
+        <w:rPr>
+          <w:rFonts w:ascii="Microsoft Yahei" w:cs="Microsoft Yahei" w:eastAsia="Microsoft Yahei" w:hAnsi="Microsoft Yahei"/>
+          <w:sz w:val="18"/>
+          <w:szCs w:val="18"/>
+        </w:rPr>
+      </w:pPr>
+      <w:r>
+        <w:pict>
+          <v:rect style="width:0.0pt;height:1.5pt" o:hr="t" o:hrstd="t" o:hralign="center" fillcolor="#A0A0A0" stroked="f"/>
+        </w:pict>
+      </w:r>
+      <w:r>
+        <w:rPr>
+          <w:rtl w:val="0"/>
+        </w:rPr>
+      </w:r>
+    </w:p>
+    <w:p>
+      <w:pPr>
+        <w:spacing w:line="331.2" w:lineRule="auto"/>
+        <w:rPr>
+          <w:rFonts w:ascii="Microsoft Yahei" w:cs="Microsoft Yahei" w:eastAsia="Microsoft Yahei" w:hAnsi="Microsoft Yahei"/>
+          <w:sz w:val="18"/>
+          <w:szCs w:val="18"/>
+        </w:rPr>
+      </w:pPr>
+      <w:r>
+        <w:rPr>
+          <w:rtl w:val="0"/>
+        </w:rPr>
+      </w:r>
+    </w:p>
+    <w:p>
+      <w:pPr>
+        <w:spacing w:line="331.2" w:lineRule="auto"/>
+        <w:rPr>
+          <w:rFonts w:ascii="Microsoft Yahei" w:cs="Microsoft Yahei" w:eastAsia="Microsoft Yahei" w:hAnsi="Microsoft Yahei"/>
+          <w:sz w:val="18"/>
+          <w:szCs w:val="18"/>
+        </w:rPr>
+      </w:pPr>
+      <w:r>
+        <w:rPr>
+          <w:rtl w:val="0"/>
+        </w:rPr>
+      </w:r>
+    </w:p>
+    <w:p>
+      <w:pPr>
+        <w:spacing w:line="331.2" w:lineRule="auto"/>
+        <w:rPr>
+          <w:rFonts w:ascii="Microsoft Yahei" w:cs="Microsoft Yahei" w:eastAsia="Microsoft Yahei" w:hAnsi="Microsoft Yahei"/>
+          <w:sz w:val="18"/>
+          <w:szCs w:val="18"/>
+        </w:rPr>
+      </w:pPr>
+      <w:r>
+        <w:rPr>
+          <w:rtl w:val="0"/>
+        </w:rPr>
+      </w:r>
+    </w:p>
+    <w:p>
+      <w:pPr>
+        <w:spacing w:line="331.2" w:lineRule="auto"/>
+        <w:rPr>
+          <w:rFonts w:ascii="Microsoft Yahei" w:cs="Microsoft Yahei" w:eastAsia="Microsoft Yahei" w:hAnsi="Microsoft Yahei"/>
+          <w:sz w:val="18"/>
+          <w:szCs w:val="18"/>
+        </w:rPr>
+      </w:pPr>
+      <w:r>
+        <w:rPr>
+          <w:rtl w:val="0"/>
+        </w:rPr>
+      </w:r>
+    </w:p>
+    <w:p>
+      <w:pPr>
+        <w:spacing w:line="331.2" w:lineRule="auto"/>
+        <w:rPr>
+          <w:rFonts w:ascii="Microsoft Yahei" w:cs="Microsoft Yahei" w:eastAsia="Microsoft Yahei" w:hAnsi="Microsoft Yahei"/>
+          <w:sz w:val="18"/>
+          <w:szCs w:val="18"/>
+        </w:rPr>
+      </w:pPr>
+      <w:r>
+        <w:rPr>
+          <w:rFonts w:ascii="Microsoft Yahei" w:cs="Microsoft Yahei" w:eastAsia="Microsoft Yahei" w:hAnsi="Microsoft Yahei"/>
+          <w:sz w:val="18"/>
+          <w:szCs w:val="18"/>
+          <w:rtl w:val="0"/>
+        </w:rPr>
         <w:t xml:space="preserve">BBRv2 is a model-based congestion control algorithm that aims for low queues, low loss, and (bounded) Reno/CUBIC coexistence. To maintain a model of the network path, it uses measurements of bandwidth and RTT, as well as (if they occur) packet loss and/or DCTCP/L4S-style ECN signals. Note that although it can use ECN or loss signals explicitly, it does not require either; it can bound its in-flight data based on its estimate of the BDP.</w:t>
       </w:r>
     </w:p>
@@ -897,12 +1382,12 @@
             <wp:extent cx="5400675" cy="3409950"/>
             <wp:effectExtent b="0" l="0" r="0" t="0"/>
             <wp:wrapTopAndBottom distB="114300" distT="114300"/>
-            <wp:docPr id="1" name="image4.png"/>
+            <wp:docPr id="1" name="image6.png"/>
             <a:graphic>
               <a:graphicData uri="http://schemas.openxmlformats.org/drawingml/2006/picture">
                 <pic:pic>
                   <pic:nvPicPr>
-                    <pic:cNvPr id="0" name="image4.png"/>
+                    <pic:cNvPr id="0" name="image6.png"/>
                     <pic:cNvPicPr preferRelativeResize="0"/>
                   </pic:nvPicPr>
                   <pic:blipFill>
@@ -964,12 +1449,12 @@
           <wp:inline distB="114300" distT="114300" distL="114300" distR="114300">
             <wp:extent cx="4152900" cy="3552825"/>
             <wp:effectExtent b="0" l="0" r="0" t="0"/>
-            <wp:docPr id="5" name="image5.png"/>
+            <wp:docPr id="6" name="image1.png"/>
             <a:graphic>
               <a:graphicData uri="http://schemas.openxmlformats.org/drawingml/2006/picture">
                 <pic:pic>
                   <pic:nvPicPr>
-                    <pic:cNvPr id="0" name="image5.png"/>
+                    <pic:cNvPr id="0" name="image1.png"/>
                     <pic:cNvPicPr preferRelativeResize="0"/>
                   </pic:nvPicPr>
                   <pic:blipFill>
@@ -1601,7 +2086,7 @@
           <wp:inline distB="114300" distT="114300" distL="114300" distR="114300">
             <wp:extent cx="4200525" cy="2009775"/>
             <wp:effectExtent b="0" l="0" r="0" t="0"/>
-            <wp:docPr id="2" name="image2.png"/>
+            <wp:docPr id="3" name="image2.png"/>
             <a:graphic>
               <a:graphicData uri="http://schemas.openxmlformats.org/drawingml/2006/picture">
                 <pic:pic>
@@ -1657,7 +2142,7 @@
           <wp:inline distB="114300" distT="114300" distL="114300" distR="114300">
             <wp:extent cx="4152900" cy="447675"/>
             <wp:effectExtent b="0" l="0" r="0" t="0"/>
-            <wp:docPr id="3" name="image3.png"/>
+            <wp:docPr id="4" name="image3.png"/>
             <a:graphic>
               <a:graphicData uri="http://schemas.openxmlformats.org/drawingml/2006/picture">
                 <pic:pic>
@@ -1807,19 +2292,77 @@
           <w:shd w:fill="fdfdfd" w:val="clear"/>
           <w:rtl w:val="0"/>
         </w:rPr>
-        <w:t xml:space="preserve">RTT</w:t>
-      </w:r>
+        <w:t xml:space="preserve">RTT_min</w:t>
+      </w:r>
+      <w:r>
+        <w:rPr>
+          <w:rtl w:val="0"/>
+        </w:rPr>
+      </w:r>
+    </w:p>
+    <w:p>
+      <w:pPr>
+        <w:spacing w:after="200" w:line="331.2" w:lineRule="auto"/>
+        <w:ind w:right="20"/>
+        <w:rPr>
+          <w:rFonts w:ascii="Microsoft Yahei" w:cs="Microsoft Yahei" w:eastAsia="Microsoft Yahei" w:hAnsi="Microsoft Yahei"/>
+          <w:sz w:val="18"/>
+          <w:szCs w:val="18"/>
+          <w:shd w:fill="fdfdfd" w:val="clear"/>
+        </w:rPr>
+      </w:pPr>
       <w:r>
         <w:rPr>
           <w:rFonts w:ascii="Microsoft Yahei" w:cs="Microsoft Yahei" w:eastAsia="Microsoft Yahei" w:hAnsi="Microsoft Yahei"/>
           <w:i w:val="1"/>
-          <w:sz w:val="36"/>
-          <w:szCs w:val="36"/>
-          <w:shd w:fill="fdfdfd" w:val="clear"/>
-          <w:vertAlign w:val="subscript"/>
-          <w:rtl w:val="0"/>
-        </w:rPr>
-        <w:t xml:space="preserve">min</w:t>
+          <w:sz w:val="18"/>
+          <w:szCs w:val="18"/>
+          <w:shd w:fill="fdfdfd" w:val="clear"/>
+          <w:rtl w:val="0"/>
+        </w:rPr>
+        <w:t xml:space="preserve">cwnd </w:t>
+      </w:r>
+      <w:r>
+        <w:rPr>
+          <w:rFonts w:ascii="Microsoft Yahei" w:cs="Microsoft Yahei" w:eastAsia="Microsoft Yahei" w:hAnsi="Microsoft Yahei"/>
+          <w:sz w:val="18"/>
+          <w:szCs w:val="18"/>
+          <w:shd w:fill="fdfdfd" w:val="clear"/>
+          <w:rtl w:val="0"/>
+        </w:rPr>
+        <w:t xml:space="preserve">is also not set as 2 ∗ </w:t>
+      </w:r>
+      <w:r>
+        <w:rPr>
+          <w:rFonts w:ascii="Microsoft Yahei" w:cs="Microsoft Yahei" w:eastAsia="Microsoft Yahei" w:hAnsi="Microsoft Yahei"/>
+          <w:i w:val="1"/>
+          <w:sz w:val="18"/>
+          <w:szCs w:val="18"/>
+          <w:shd w:fill="fdfdfd" w:val="clear"/>
+          <w:rtl w:val="0"/>
+        </w:rPr>
+        <w:t xml:space="preserve">BDP </w:t>
+      </w:r>
+      <w:r>
+        <w:rPr>
+          <w:rFonts w:ascii="Microsoft Yahei" w:cs="Microsoft Yahei" w:eastAsia="Microsoft Yahei" w:hAnsi="Microsoft Yahei"/>
+          <w:sz w:val="18"/>
+          <w:szCs w:val="18"/>
+          <w:shd w:fill="fdfdfd" w:val="clear"/>
+          <w:rtl w:val="0"/>
+        </w:rPr>
+        <w:t xml:space="preserve">and is related with </w:t>
+      </w:r>
+      <w:r>
+        <w:rPr>
+          <w:rFonts w:ascii="Microsoft Yahei" w:cs="Microsoft Yahei" w:eastAsia="Microsoft Yahei" w:hAnsi="Microsoft Yahei"/>
+          <w:i w:val="1"/>
+          <w:sz w:val="18"/>
+          <w:szCs w:val="18"/>
+          <w:shd w:fill="fdfdfd" w:val="clear"/>
+          <w:rtl w:val="0"/>
+        </w:rPr>
+        <w:t xml:space="preserve">inflight lo and inflight hi</w:t>
       </w:r>
       <w:r>
         <w:rPr>
@@ -1831,13 +2374,270 @@
         </w:rPr>
         <w:t xml:space="preserve">. </w:t>
       </w:r>
-      <w:r>
+    </w:p>
+    <w:p>
+      <w:pPr>
+        <w:spacing w:after="200" w:line="331.2" w:lineRule="auto"/>
+        <w:ind w:right="20"/>
         <w:rPr>
           <w:rFonts w:ascii="Microsoft Yahei" w:cs="Microsoft Yahei" w:eastAsia="Microsoft Yahei" w:hAnsi="Microsoft Yahei"/>
           <w:i w:val="1"/>
           <w:sz w:val="18"/>
           <w:szCs w:val="18"/>
           <w:shd w:fill="fdfdfd" w:val="clear"/>
+        </w:rPr>
+      </w:pPr>
+      <w:r>
+        <w:rPr>
+          <w:rtl w:val="0"/>
+        </w:rPr>
+      </w:r>
+    </w:p>
+    <w:p>
+      <w:pPr>
+        <w:spacing w:after="200" w:line="331.2" w:lineRule="auto"/>
+        <w:ind w:right="20"/>
+        <w:rPr>
+          <w:rFonts w:ascii="Microsoft Yahei" w:cs="Microsoft Yahei" w:eastAsia="Microsoft Yahei" w:hAnsi="Microsoft Yahei"/>
+          <w:i w:val="1"/>
+          <w:sz w:val="18"/>
+          <w:szCs w:val="18"/>
+          <w:shd w:fill="fdfdfd" w:val="clear"/>
+        </w:rPr>
+      </w:pPr>
+      <w:r>
+        <w:rPr>
+          <w:rtl w:val="0"/>
+        </w:rPr>
+      </w:r>
+    </w:p>
+    <w:p>
+      <w:pPr>
+        <w:numPr>
+          <w:ilvl w:val="0"/>
+          <w:numId w:val="1"/>
+        </w:numPr>
+        <w:spacing w:after="200" w:line="331.2" w:lineRule="auto"/>
+        <w:ind w:left="720" w:right="20" w:hanging="360"/>
+        <w:rPr>
+          <w:rFonts w:ascii="Microsoft Yahei" w:cs="Microsoft Yahei" w:eastAsia="Microsoft Yahei" w:hAnsi="Microsoft Yahei"/>
+          <w:sz w:val="18"/>
+          <w:szCs w:val="18"/>
+          <w:u w:val="none"/>
+          <w:shd w:fill="fdfdfd" w:val="clear"/>
+        </w:rPr>
+      </w:pPr>
+      <w:r>
+        <w:rPr>
+          <w:rFonts w:ascii="Microsoft Yahei" w:cs="Microsoft Yahei" w:eastAsia="Microsoft Yahei" w:hAnsi="Microsoft Yahei"/>
+          <w:i w:val="1"/>
+          <w:sz w:val="18"/>
+          <w:szCs w:val="18"/>
+          <w:shd w:fill="fdfdfd" w:val="clear"/>
+          <w:rtl w:val="0"/>
+        </w:rPr>
+        <w:t xml:space="preserve">inflight hi </w:t>
+      </w:r>
+      <w:r>
+        <w:rPr>
+          <w:rFonts w:ascii="Microsoft Yahei" w:cs="Microsoft Yahei" w:eastAsia="Microsoft Yahei" w:hAnsi="Microsoft Yahei"/>
+          <w:sz w:val="18"/>
+          <w:szCs w:val="18"/>
+          <w:shd w:fill="fdfdfd" w:val="clear"/>
+          <w:rtl w:val="0"/>
+        </w:rPr>
+        <w:t xml:space="preserve">is updated if the inflight packets are too high (inflight too high), in which the loss packet rate exceeds </w:t>
+      </w:r>
+      <w:r>
+        <w:rPr>
+          <w:rFonts w:ascii="Microsoft Yahei" w:cs="Microsoft Yahei" w:eastAsia="Microsoft Yahei" w:hAnsi="Microsoft Yahei"/>
+          <w:i w:val="1"/>
+          <w:sz w:val="18"/>
+          <w:szCs w:val="18"/>
+          <w:shd w:fill="fdfdfd" w:val="clear"/>
+          <w:rtl w:val="0"/>
+        </w:rPr>
+        <w:t xml:space="preserve">loss threshold </w:t>
+      </w:r>
+      <w:r>
+        <w:rPr>
+          <w:rFonts w:ascii="Microsoft Yahei" w:cs="Microsoft Yahei" w:eastAsia="Microsoft Yahei" w:hAnsi="Microsoft Yahei"/>
+          <w:sz w:val="18"/>
+          <w:szCs w:val="18"/>
+          <w:shd w:fill="fdfdfd" w:val="clear"/>
+          <w:rtl w:val="0"/>
+        </w:rPr>
+        <w:t xml:space="preserve">in last round. </w:t>
+      </w:r>
+    </w:p>
+    <w:p>
+      <w:pPr>
+        <w:spacing w:after="200" w:line="331.2" w:lineRule="auto"/>
+        <w:ind w:right="20"/>
+        <w:rPr>
+          <w:rFonts w:ascii="Microsoft Yahei" w:cs="Microsoft Yahei" w:eastAsia="Microsoft Yahei" w:hAnsi="Microsoft Yahei"/>
+          <w:sz w:val="18"/>
+          <w:szCs w:val="18"/>
+          <w:shd w:fill="fdfdfd" w:val="clear"/>
+        </w:rPr>
+      </w:pPr>
+      <w:r>
+        <w:rPr>
+          <w:rtl w:val="0"/>
+        </w:rPr>
+      </w:r>
+    </w:p>
+    <w:p>
+      <w:pPr>
+        <w:spacing w:after="200" w:line="331.2" w:lineRule="auto"/>
+        <w:ind w:right="20"/>
+        <w:rPr>
+          <w:rFonts w:ascii="Microsoft Yahei" w:cs="Microsoft Yahei" w:eastAsia="Microsoft Yahei" w:hAnsi="Microsoft Yahei"/>
+          <w:sz w:val="18"/>
+          <w:szCs w:val="18"/>
+          <w:shd w:fill="fdfdfd" w:val="clear"/>
+        </w:rPr>
+      </w:pPr>
+      <w:r>
+        <w:rPr>
+          <w:rtl w:val="0"/>
+        </w:rPr>
+      </w:r>
+    </w:p>
+    <w:p>
+      <w:pPr>
+        <w:numPr>
+          <w:ilvl w:val="0"/>
+          <w:numId w:val="1"/>
+        </w:numPr>
+        <w:spacing w:after="200" w:line="331.2" w:lineRule="auto"/>
+        <w:ind w:left="720" w:right="20" w:hanging="360"/>
+        <w:rPr>
+          <w:rFonts w:ascii="Microsoft Yahei" w:cs="Microsoft Yahei" w:eastAsia="Microsoft Yahei" w:hAnsi="Microsoft Yahei"/>
+          <w:u w:val="none"/>
+          <w:shd w:fill="fdfdfd" w:val="clear"/>
+        </w:rPr>
+      </w:pPr>
+      <w:r>
+        <w:rPr>
+          <w:rFonts w:ascii="Microsoft Yahei" w:cs="Microsoft Yahei" w:eastAsia="Microsoft Yahei" w:hAnsi="Microsoft Yahei"/>
+          <w:sz w:val="18"/>
+          <w:szCs w:val="18"/>
+          <w:shd w:fill="fdfdfd" w:val="clear"/>
+          <w:rtl w:val="0"/>
+        </w:rPr>
+        <w:t xml:space="preserve">In the probe down phase, the pacing gain is 0.75, the phase will be switched to probe cruise if the inflight packets are drained to BDP or the condition inflight too high holds true.</w:t>
+      </w:r>
+    </w:p>
+    <w:p>
+      <w:pPr>
+        <w:spacing w:after="200" w:line="331.2" w:lineRule="auto"/>
+        <w:ind w:right="20"/>
+        <w:rPr>
+          <w:rFonts w:ascii="Microsoft Yahei" w:cs="Microsoft Yahei" w:eastAsia="Microsoft Yahei" w:hAnsi="Microsoft Yahei"/>
+          <w:sz w:val="18"/>
+          <w:szCs w:val="18"/>
+          <w:shd w:fill="fdfdfd" w:val="clear"/>
+        </w:rPr>
+      </w:pPr>
+      <w:r>
+        <w:rPr>
+          <w:rFonts w:ascii="Microsoft Yahei" w:cs="Microsoft Yahei" w:eastAsia="Microsoft Yahei" w:hAnsi="Microsoft Yahei"/>
+          <w:sz w:val="18"/>
+          <w:szCs w:val="18"/>
+          <w:shd w:fill="fdfdfd" w:val="clear"/>
+          <w:rtl w:val="0"/>
+        </w:rPr>
+        <w:t xml:space="preserve">Does loss/ECN rate for this sample say inflight is "too high"? This is used by both the bbr_check_loss_too_high_in_startup() function, which can be used in either v1 or v2, and the PROBE_UP phase of v2, which uses it to notice when loss/ECN rates suggest inflight is too high. /</w:t>
+      </w:r>
+    </w:p>
+    <w:p>
+      <w:pPr>
+        <w:spacing w:after="200" w:line="331.2" w:lineRule="auto"/>
+        <w:ind w:right="20"/>
+        <w:rPr>
+          <w:rFonts w:ascii="Microsoft Yahei" w:cs="Microsoft Yahei" w:eastAsia="Microsoft Yahei" w:hAnsi="Microsoft Yahei"/>
+          <w:sz w:val="18"/>
+          <w:szCs w:val="18"/>
+          <w:shd w:fill="fdfdfd" w:val="clear"/>
+        </w:rPr>
+      </w:pPr>
+      <w:r>
+        <w:rPr>
+          <w:rFonts w:ascii="Microsoft Yahei" w:cs="Microsoft Yahei" w:eastAsia="Microsoft Yahei" w:hAnsi="Microsoft Yahei"/>
+          <w:sz w:val="18"/>
+          <w:szCs w:val="18"/>
+          <w:shd w:fill="fdfdfd" w:val="clear"/>
+          <w:rtl w:val="0"/>
+        </w:rPr>
+        <w:tab/>
+        <w:t xml:space="preserve">/ 이 샘플의 손실/ECN 비율이 인플리트가 "너무 높음"이라고 하는가? 이는 v1 또는 v2에서 사용할 수 있는 bbr_check_loss_too_high_in_startup() 함수와 PROBR_에서 모두 사용된다.v2의 UP 페이즈(UP phase)를 사용하여 손실/ECN 비율이 너무 높음을 시사하는 경우를 알 수 있다. /</w:t>
+      </w:r>
+    </w:p>
+    <w:p>
+      <w:pPr>
+        <w:spacing w:line="331.2" w:lineRule="auto"/>
+        <w:rPr>
+          <w:rFonts w:ascii="Microsoft Yahei" w:cs="Microsoft Yahei" w:eastAsia="Microsoft Yahei" w:hAnsi="Microsoft Yahei"/>
+          <w:sz w:val="18"/>
+          <w:szCs w:val="18"/>
+          <w:shd w:fill="fdfdfd" w:val="clear"/>
+        </w:rPr>
+      </w:pPr>
+      <w:r>
+        <w:rPr>
+          <w:rtl w:val="0"/>
+        </w:rPr>
+      </w:r>
+    </w:p>
+    <w:p>
+      <w:pPr>
+        <w:spacing w:after="200" w:line="331.2" w:lineRule="auto"/>
+        <w:ind w:left="0" w:right="20" w:firstLine="0"/>
+        <w:rPr>
+          <w:rFonts w:ascii="Microsoft Yahei" w:cs="Microsoft Yahei" w:eastAsia="Microsoft Yahei" w:hAnsi="Microsoft Yahei"/>
+          <w:sz w:val="18"/>
+          <w:szCs w:val="18"/>
+          <w:shd w:fill="fdfdfd" w:val="clear"/>
+        </w:rPr>
+      </w:pPr>
+      <w:r>
+        <w:rPr>
+          <w:rtl w:val="0"/>
+        </w:rPr>
+      </w:r>
+    </w:p>
+    <w:p>
+      <w:pPr>
+        <w:numPr>
+          <w:ilvl w:val="0"/>
+          <w:numId w:val="1"/>
+        </w:numPr>
+        <w:spacing w:after="200" w:line="331.2" w:lineRule="auto"/>
+        <w:ind w:left="720" w:right="20" w:hanging="360"/>
+        <w:rPr>
+          <w:rFonts w:ascii="Microsoft Yahei" w:cs="Microsoft Yahei" w:eastAsia="Microsoft Yahei" w:hAnsi="Microsoft Yahei"/>
+          <w:u w:val="none"/>
+          <w:shd w:fill="fdfdfd" w:val="clear"/>
+        </w:rPr>
+      </w:pPr>
+      <w:r>
+        <w:rPr>
+          <w:rFonts w:ascii="Microsoft Yahei" w:cs="Microsoft Yahei" w:eastAsia="Microsoft Yahei" w:hAnsi="Microsoft Yahei"/>
+          <w:sz w:val="18"/>
+          <w:szCs w:val="18"/>
+          <w:shd w:fill="fdfdfd" w:val="clear"/>
+          <w:rtl w:val="0"/>
+        </w:rPr>
+        <w:t xml:space="preserve">The </w:t>
+      </w:r>
+      <w:r>
+        <w:rPr>
+          <w:rFonts w:ascii="Microsoft Yahei" w:cs="Microsoft Yahei" w:eastAsia="Microsoft Yahei" w:hAnsi="Microsoft Yahei"/>
+          <w:i w:val="1"/>
+          <w:sz w:val="18"/>
+          <w:szCs w:val="18"/>
+          <w:shd w:fill="fdfdfd" w:val="clear"/>
           <w:rtl w:val="0"/>
         </w:rPr>
         <w:t xml:space="preserve">cwnd </w:t>
@@ -1850,7 +2650,7 @@
           <w:shd w:fill="fdfdfd" w:val="clear"/>
           <w:rtl w:val="0"/>
         </w:rPr>
-        <w:t xml:space="preserve">is also not set as 2 ∗ </w:t>
+        <w:t xml:space="preserve">in probe cruise is calculated by Equation (9). </w:t>
       </w:r>
       <w:r>
         <w:rPr>
@@ -1861,17 +2661,17 @@
           <w:shd w:fill="fdfdfd" w:val="clear"/>
           <w:rtl w:val="0"/>
         </w:rPr>
-        <w:t xml:space="preserve">BDP </w:t>
-      </w:r>
-      <w:r>
-        <w:rPr>
-          <w:rFonts w:ascii="Microsoft Yahei" w:cs="Microsoft Yahei" w:eastAsia="Microsoft Yahei" w:hAnsi="Microsoft Yahei"/>
-          <w:sz w:val="18"/>
-          <w:szCs w:val="18"/>
-          <w:shd w:fill="fdfdfd" w:val="clear"/>
-          <w:rtl w:val="0"/>
-        </w:rPr>
-        <w:t xml:space="preserve">and is related with </w:t>
+        <w:t xml:space="preserve">kHeadRoom </w:t>
+      </w:r>
+      <w:r>
+        <w:rPr>
+          <w:rFonts w:ascii="Microsoft Yahei" w:cs="Microsoft Yahei" w:eastAsia="Microsoft Yahei" w:hAnsi="Microsoft Yahei"/>
+          <w:sz w:val="18"/>
+          <w:szCs w:val="18"/>
+          <w:shd w:fill="fdfdfd" w:val="clear"/>
+          <w:rtl w:val="0"/>
+        </w:rPr>
+        <w:t xml:space="preserve">is 0.15. </w:t>
       </w:r>
       <w:r>
         <w:rPr>
@@ -1882,206 +2682,17 @@
           <w:shd w:fill="fdfdfd" w:val="clear"/>
           <w:rtl w:val="0"/>
         </w:rPr>
-        <w:t xml:space="preserve">infliдht lo </w:t>
-      </w:r>
-      <w:r>
-        <w:rPr>
-          <w:rFonts w:ascii="Microsoft Yahei" w:cs="Microsoft Yahei" w:eastAsia="Microsoft Yahei" w:hAnsi="Microsoft Yahei"/>
-          <w:sz w:val="18"/>
-          <w:szCs w:val="18"/>
-          <w:shd w:fill="fdfdfd" w:val="clear"/>
-          <w:rtl w:val="0"/>
-        </w:rPr>
-        <w:t xml:space="preserve">and </w:t>
-      </w:r>
-      <w:r>
-        <w:rPr>
-          <w:rFonts w:ascii="Microsoft Yahei" w:cs="Microsoft Yahei" w:eastAsia="Microsoft Yahei" w:hAnsi="Microsoft Yahei"/>
-          <w:i w:val="1"/>
-          <w:sz w:val="18"/>
-          <w:szCs w:val="18"/>
-          <w:shd w:fill="fdfdfd" w:val="clear"/>
-          <w:rtl w:val="0"/>
-        </w:rPr>
-        <w:t xml:space="preserve">infliдht hi</w:t>
-      </w:r>
-      <w:r>
-        <w:rPr>
-          <w:rFonts w:ascii="Microsoft Yahei" w:cs="Microsoft Yahei" w:eastAsia="Microsoft Yahei" w:hAnsi="Microsoft Yahei"/>
-          <w:sz w:val="18"/>
-          <w:szCs w:val="18"/>
-          <w:shd w:fill="fdfdfd" w:val="clear"/>
-          <w:rtl w:val="0"/>
-        </w:rPr>
-        <w:t xml:space="preserve">. </w:t>
-      </w:r>
-      <w:r>
-        <w:rPr>
-          <w:rFonts w:ascii="Microsoft Yahei" w:cs="Microsoft Yahei" w:eastAsia="Microsoft Yahei" w:hAnsi="Microsoft Yahei"/>
-          <w:i w:val="1"/>
-          <w:sz w:val="18"/>
-          <w:szCs w:val="18"/>
-          <w:shd w:fill="fdfdfd" w:val="clear"/>
-          <w:rtl w:val="0"/>
-        </w:rPr>
-        <w:t xml:space="preserve">infliдht hi </w:t>
-      </w:r>
-      <w:r>
-        <w:rPr>
-          <w:rFonts w:ascii="Microsoft Yahei" w:cs="Microsoft Yahei" w:eastAsia="Microsoft Yahei" w:hAnsi="Microsoft Yahei"/>
-          <w:sz w:val="18"/>
-          <w:szCs w:val="18"/>
-          <w:shd w:fill="fdfdfd" w:val="clear"/>
-          <w:rtl w:val="0"/>
-        </w:rPr>
-        <w:t xml:space="preserve">is updated if the inflight packets are too high (inflight too high), in which the loss packet rate exceeds </w:t>
-      </w:r>
-      <w:r>
-        <w:rPr>
-          <w:rFonts w:ascii="Microsoft Yahei" w:cs="Microsoft Yahei" w:eastAsia="Microsoft Yahei" w:hAnsi="Microsoft Yahei"/>
-          <w:i w:val="1"/>
-          <w:sz w:val="18"/>
-          <w:szCs w:val="18"/>
-          <w:shd w:fill="fdfdfd" w:val="clear"/>
-          <w:rtl w:val="0"/>
-        </w:rPr>
-        <w:t xml:space="preserve">loss threshold </w:t>
-      </w:r>
-      <w:r>
-        <w:rPr>
-          <w:rFonts w:ascii="Microsoft Yahei" w:cs="Microsoft Yahei" w:eastAsia="Microsoft Yahei" w:hAnsi="Microsoft Yahei"/>
-          <w:sz w:val="18"/>
-          <w:szCs w:val="18"/>
-          <w:shd w:fill="fdfdfd" w:val="clear"/>
-          <w:rtl w:val="0"/>
-        </w:rPr>
-        <w:t xml:space="preserve">in last round. In the probe down phase, the</w:t>
-      </w:r>
-      <w:r>
-        <w:rPr>
-          <w:rFonts w:ascii="Microsoft Yahei" w:cs="Microsoft Yahei" w:eastAsia="Microsoft Yahei" w:hAnsi="Microsoft Yahei"/>
-          <w:i w:val="1"/>
-          <w:sz w:val="18"/>
-          <w:szCs w:val="18"/>
-          <w:shd w:fill="fdfdfd" w:val="clear"/>
-          <w:rtl w:val="0"/>
-        </w:rPr>
-        <w:t xml:space="preserve">pacinд дain </w:t>
-      </w:r>
-      <w:r>
-        <w:rPr>
-          <w:rFonts w:ascii="Microsoft Yahei" w:cs="Microsoft Yahei" w:eastAsia="Microsoft Yahei" w:hAnsi="Microsoft Yahei"/>
-          <w:sz w:val="18"/>
-          <w:szCs w:val="18"/>
-          <w:shd w:fill="fdfdfd" w:val="clear"/>
-          <w:rtl w:val="0"/>
-        </w:rPr>
-        <w:t xml:space="preserve">is 0.75, the phase will be switched to probe cruise if the inflight packets are drained to </w:t>
-      </w:r>
-      <w:r>
-        <w:rPr>
-          <w:rFonts w:ascii="Microsoft Yahei" w:cs="Microsoft Yahei" w:eastAsia="Microsoft Yahei" w:hAnsi="Microsoft Yahei"/>
-          <w:i w:val="1"/>
-          <w:sz w:val="18"/>
-          <w:szCs w:val="18"/>
-          <w:shd w:fill="fdfdfd" w:val="clear"/>
-          <w:rtl w:val="0"/>
-        </w:rPr>
-        <w:t xml:space="preserve">BDP </w:t>
-      </w:r>
-      <w:r>
-        <w:rPr>
-          <w:rFonts w:ascii="Microsoft Yahei" w:cs="Microsoft Yahei" w:eastAsia="Microsoft Yahei" w:hAnsi="Microsoft Yahei"/>
-          <w:sz w:val="18"/>
-          <w:szCs w:val="18"/>
-          <w:shd w:fill="fdfdfd" w:val="clear"/>
-          <w:rtl w:val="0"/>
-        </w:rPr>
-        <w:t xml:space="preserve">or the condition</w:t>
-      </w:r>
-      <w:r>
-        <w:rPr>
-          <w:rFonts w:ascii="Microsoft Yahei" w:cs="Microsoft Yahei" w:eastAsia="Microsoft Yahei" w:hAnsi="Microsoft Yahei"/>
-          <w:i w:val="1"/>
-          <w:sz w:val="18"/>
-          <w:szCs w:val="18"/>
-          <w:shd w:fill="fdfdfd" w:val="clear"/>
-          <w:rtl w:val="0"/>
-        </w:rPr>
-        <w:t xml:space="preserve">infliдht too hiдh </w:t>
-      </w:r>
-      <w:r>
-        <w:rPr>
-          <w:rFonts w:ascii="Microsoft Yahei" w:cs="Microsoft Yahei" w:eastAsia="Microsoft Yahei" w:hAnsi="Microsoft Yahei"/>
-          <w:sz w:val="18"/>
-          <w:szCs w:val="18"/>
-          <w:shd w:fill="fdfdfd" w:val="clear"/>
-          <w:rtl w:val="0"/>
-        </w:rPr>
-        <w:t xml:space="preserve">holds true. The </w:t>
-      </w:r>
-      <w:r>
-        <w:rPr>
-          <w:rFonts w:ascii="Microsoft Yahei" w:cs="Microsoft Yahei" w:eastAsia="Microsoft Yahei" w:hAnsi="Microsoft Yahei"/>
-          <w:i w:val="1"/>
-          <w:sz w:val="18"/>
-          <w:szCs w:val="18"/>
-          <w:shd w:fill="fdfdfd" w:val="clear"/>
-          <w:rtl w:val="0"/>
-        </w:rPr>
-        <w:t xml:space="preserve">cwnd </w:t>
-      </w:r>
-      <w:r>
-        <w:rPr>
-          <w:rFonts w:ascii="Microsoft Yahei" w:cs="Microsoft Yahei" w:eastAsia="Microsoft Yahei" w:hAnsi="Microsoft Yahei"/>
-          <w:sz w:val="18"/>
-          <w:szCs w:val="18"/>
-          <w:shd w:fill="fdfdfd" w:val="clear"/>
-          <w:rtl w:val="0"/>
-        </w:rPr>
-        <w:t xml:space="preserve">in probe cruise is calculated by Equation (9). </w:t>
-      </w:r>
-      <w:r>
-        <w:rPr>
-          <w:rFonts w:ascii="Microsoft Yahei" w:cs="Microsoft Yahei" w:eastAsia="Microsoft Yahei" w:hAnsi="Microsoft Yahei"/>
-          <w:i w:val="1"/>
-          <w:sz w:val="18"/>
-          <w:szCs w:val="18"/>
-          <w:shd w:fill="fdfdfd" w:val="clear"/>
-          <w:rtl w:val="0"/>
-        </w:rPr>
-        <w:t xml:space="preserve">kHeadRoom </w:t>
-      </w:r>
-      <w:r>
-        <w:rPr>
-          <w:rFonts w:ascii="Microsoft Yahei" w:cs="Microsoft Yahei" w:eastAsia="Microsoft Yahei" w:hAnsi="Microsoft Yahei"/>
-          <w:sz w:val="18"/>
-          <w:szCs w:val="18"/>
-          <w:shd w:fill="fdfdfd" w:val="clear"/>
-          <w:rtl w:val="0"/>
-        </w:rPr>
-        <w:t xml:space="preserve">is 0.15. </w:t>
-      </w:r>
-      <w:r>
-        <w:rPr>
-          <w:rFonts w:ascii="Microsoft Yahei" w:cs="Microsoft Yahei" w:eastAsia="Microsoft Yahei" w:hAnsi="Microsoft Yahei"/>
-          <w:i w:val="1"/>
-          <w:sz w:val="18"/>
-          <w:szCs w:val="18"/>
-          <w:shd w:fill="fdfdfd" w:val="clear"/>
-          <w:rtl w:val="0"/>
-        </w:rPr>
-        <w:t xml:space="preserve">infliдht hi </w:t>
-      </w:r>
-      <w:r>
-        <w:rPr>
-          <w:rFonts w:ascii="Microsoft Yahei" w:cs="Microsoft Yahei" w:eastAsia="Microsoft Yahei" w:hAnsi="Microsoft Yahei"/>
-          <w:sz w:val="18"/>
-          <w:szCs w:val="18"/>
-          <w:shd w:fill="fdfdfd" w:val="clear"/>
-          <w:rtl w:val="0"/>
-        </w:rPr>
-        <w:t xml:space="preserve">indicates the channel is in dangerous area. To leave headroom to </w:t>
+        <w:t xml:space="preserve">inflight hi  </w:t>
+      </w:r>
+      <w:r>
+        <w:rPr>
+          <w:rFonts w:ascii="Microsoft Yahei" w:cs="Microsoft Yahei" w:eastAsia="Microsoft Yahei" w:hAnsi="Microsoft Yahei"/>
+          <w:sz w:val="18"/>
+          <w:szCs w:val="18"/>
+          <w:shd w:fill="fdfdfd" w:val="clear"/>
+          <w:rtl w:val="0"/>
+        </w:rPr>
+        <w:t xml:space="preserve">indicates the channel is in dangerous area. To leave headroom to cwnd</w:t>
       </w:r>
       <w:r>
         <w:rPr>
@@ -2093,6 +2704,69 @@
           <w:vertAlign w:val="subscript"/>
           <w:rtl w:val="0"/>
         </w:rPr>
+        <w:t xml:space="preserve"> </w:t>
+      </w:r>
+      <w:r>
+        <w:rPr>
+          <w:rFonts w:ascii="Microsoft Yahei" w:cs="Microsoft Yahei" w:eastAsia="Microsoft Yahei" w:hAnsi="Microsoft Yahei"/>
+          <w:sz w:val="18"/>
+          <w:szCs w:val="18"/>
+          <w:shd w:fill="fdfdfd" w:val="clear"/>
+          <w:rtl w:val="0"/>
+        </w:rPr>
+        <w:t xml:space="preserve">is to alleviate link congestion to some extent. The interval for </w:t>
+      </w:r>
+      <w:r>
+        <w:rPr>
+          <w:rFonts w:ascii="Microsoft Yahei" w:cs="Microsoft Yahei" w:eastAsia="Microsoft Yahei" w:hAnsi="Microsoft Yahei"/>
+          <w:b w:val="1"/>
+          <w:sz w:val="18"/>
+          <w:szCs w:val="18"/>
+          <w:shd w:fill="fdfdfd" w:val="clear"/>
+          <w:rtl w:val="0"/>
+        </w:rPr>
+        <w:t xml:space="preserve">probe cruise is randomized from 2 seconds to 3 seconds</w:t>
+      </w:r>
+      <w:r>
+        <w:rPr>
+          <w:rFonts w:ascii="Microsoft Yahei" w:cs="Microsoft Yahei" w:eastAsia="Microsoft Yahei" w:hAnsi="Microsoft Yahei"/>
+          <w:sz w:val="18"/>
+          <w:szCs w:val="18"/>
+          <w:shd w:fill="fdfdfd" w:val="clear"/>
+          <w:rtl w:val="0"/>
+        </w:rPr>
+        <w:t xml:space="preserve">. If duration in probe cruise phase exceeds the </w:t>
+      </w:r>
+      <w:r>
+        <w:rPr>
+          <w:rFonts w:ascii="Microsoft Yahei" w:cs="Microsoft Yahei" w:eastAsia="Microsoft Yahei" w:hAnsi="Microsoft Yahei"/>
+          <w:i w:val="1"/>
+          <w:sz w:val="18"/>
+          <w:szCs w:val="18"/>
+          <w:shd w:fill="fdfdfd" w:val="clear"/>
+          <w:rtl w:val="0"/>
+        </w:rPr>
+        <w:t xml:space="preserve">interval</w:t>
+      </w:r>
+      <w:r>
+        <w:rPr>
+          <w:rFonts w:ascii="Microsoft Yahei" w:cs="Microsoft Yahei" w:eastAsia="Microsoft Yahei" w:hAnsi="Microsoft Yahei"/>
+          <w:sz w:val="18"/>
+          <w:szCs w:val="18"/>
+          <w:shd w:fill="fdfdfd" w:val="clear"/>
+          <w:rtl w:val="0"/>
+        </w:rPr>
+        <w:t xml:space="preserve">, a probe refill phase is applied as shown in Figure 3. </w:t>
+      </w:r>
+      <w:r>
+        <w:rPr>
+          <w:rFonts w:ascii="Microsoft Yahei" w:cs="Microsoft Yahei" w:eastAsia="Microsoft Yahei" w:hAnsi="Microsoft Yahei"/>
+          <w:i w:val="1"/>
+          <w:sz w:val="18"/>
+          <w:szCs w:val="18"/>
+          <w:shd w:fill="fdfdfd" w:val="clear"/>
+          <w:rtl w:val="0"/>
+        </w:rPr>
         <w:t xml:space="preserve">cwnd </w:t>
       </w:r>
       <w:r>
@@ -2103,82 +2777,18 @@
           <w:shd w:fill="fdfdfd" w:val="clear"/>
           <w:rtl w:val="0"/>
         </w:rPr>
-        <w:t xml:space="preserve">is to alleviate link congestion to some extent. The </w:t>
+        <w:t xml:space="preserve">is set as </w:t>
       </w:r>
       <w:r>
         <w:rPr>
           <w:rFonts w:ascii="Microsoft Yahei" w:cs="Microsoft Yahei" w:eastAsia="Microsoft Yahei" w:hAnsi="Microsoft Yahei"/>
           <w:i w:val="1"/>
-          <w:sz w:val="46"/>
-          <w:szCs w:val="46"/>
-          <w:shd w:fill="fdfdfd" w:val="clear"/>
-          <w:vertAlign w:val="subscript"/>
-          <w:rtl w:val="0"/>
-        </w:rPr>
-        <w:t xml:space="preserve">interval </w:t>
-      </w:r>
-      <w:r>
-        <w:rPr>
-          <w:rFonts w:ascii="Microsoft Yahei" w:cs="Microsoft Yahei" w:eastAsia="Microsoft Yahei" w:hAnsi="Microsoft Yahei"/>
-          <w:sz w:val="18"/>
-          <w:szCs w:val="18"/>
-          <w:shd w:fill="fdfdfd" w:val="clear"/>
-          <w:rtl w:val="0"/>
-        </w:rPr>
-        <w:t xml:space="preserve">for probe cruise is randomized from 2 seconds to 3 seconds. If duration in probe cruise phase exceeds the </w:t>
-      </w:r>
-      <w:r>
-        <w:rPr>
-          <w:rFonts w:ascii="Microsoft Yahei" w:cs="Microsoft Yahei" w:eastAsia="Microsoft Yahei" w:hAnsi="Microsoft Yahei"/>
-          <w:i w:val="1"/>
-          <w:sz w:val="18"/>
-          <w:szCs w:val="18"/>
-          <w:shd w:fill="fdfdfd" w:val="clear"/>
-          <w:rtl w:val="0"/>
-        </w:rPr>
-        <w:t xml:space="preserve">interval</w:t>
-      </w:r>
-      <w:r>
-        <w:rPr>
-          <w:rFonts w:ascii="Microsoft Yahei" w:cs="Microsoft Yahei" w:eastAsia="Microsoft Yahei" w:hAnsi="Microsoft Yahei"/>
-          <w:sz w:val="18"/>
-          <w:szCs w:val="18"/>
-          <w:shd w:fill="fdfdfd" w:val="clear"/>
-          <w:rtl w:val="0"/>
-        </w:rPr>
-        <w:t xml:space="preserve">, a probe refill phase is applied as shown in Figure 3. </w:t>
-      </w:r>
-      <w:r>
-        <w:rPr>
-          <w:rFonts w:ascii="Microsoft Yahei" w:cs="Microsoft Yahei" w:eastAsia="Microsoft Yahei" w:hAnsi="Microsoft Yahei"/>
-          <w:i w:val="1"/>
-          <w:sz w:val="18"/>
-          <w:szCs w:val="18"/>
-          <w:shd w:fill="fdfdfd" w:val="clear"/>
-          <w:rtl w:val="0"/>
-        </w:rPr>
-        <w:t xml:space="preserve">cwnd </w:t>
-      </w:r>
-      <w:r>
-        <w:rPr>
-          <w:rFonts w:ascii="Microsoft Yahei" w:cs="Microsoft Yahei" w:eastAsia="Microsoft Yahei" w:hAnsi="Microsoft Yahei"/>
-          <w:sz w:val="18"/>
-          <w:szCs w:val="18"/>
-          <w:shd w:fill="fdfdfd" w:val="clear"/>
-          <w:rtl w:val="0"/>
-        </w:rPr>
-        <w:t xml:space="preserve">is set as </w:t>
-      </w:r>
-      <w:r>
-        <w:rPr>
-          <w:rFonts w:ascii="Microsoft Yahei" w:cs="Microsoft Yahei" w:eastAsia="Microsoft Yahei" w:hAnsi="Microsoft Yahei"/>
-          <w:i w:val="1"/>
-          <w:sz w:val="18"/>
-          <w:szCs w:val="18"/>
-          <w:shd w:fill="fdfdfd" w:val="clear"/>
-          <w:rtl w:val="0"/>
-        </w:rPr>
-        <w:t xml:space="preserve">infliдht hi </w:t>
+          <w:sz w:val="18"/>
+          <w:szCs w:val="18"/>
+          <w:shd w:fill="fdfdfd" w:val="clear"/>
+          <w:rtl w:val="0"/>
+        </w:rPr>
+        <w:t xml:space="preserve">inflight hi  </w:t>
       </w:r>
       <w:r>
         <w:rPr>
@@ -2189,6 +2799,140 @@
           <w:rtl w:val="0"/>
         </w:rPr>
         <w:t xml:space="preserve">to increase the inflight packets in a round. The probe refill is to make preparation for probe up.</w:t>
+      </w:r>
+    </w:p>
+    <w:p>
+      <w:pPr>
+        <w:spacing w:line="331.2" w:lineRule="auto"/>
+        <w:rPr>
+          <w:rFonts w:ascii="Microsoft Yahei" w:cs="Microsoft Yahei" w:eastAsia="Microsoft Yahei" w:hAnsi="Microsoft Yahei"/>
+          <w:sz w:val="18"/>
+          <w:szCs w:val="18"/>
+          <w:shd w:fill="fdfdfd" w:val="clear"/>
+        </w:rPr>
+      </w:pPr>
+      <w:r>
+        <w:rPr>
+          <w:rFonts w:ascii="Microsoft Yahei" w:cs="Microsoft Yahei" w:eastAsia="Microsoft Yahei" w:hAnsi="Microsoft Yahei"/>
+          <w:sz w:val="18"/>
+          <w:szCs w:val="18"/>
+          <w:shd w:fill="fdfdfd" w:val="clear"/>
+        </w:rPr>
+        <w:drawing>
+          <wp:inline distB="114300" distT="114300" distL="114300" distR="114300">
+            <wp:extent cx="5731200" cy="685800"/>
+            <wp:effectExtent b="0" l="0" r="0" t="0"/>
+            <wp:docPr id="2" name="image5.png"/>
+            <a:graphic>
+              <a:graphicData uri="http://schemas.openxmlformats.org/drawingml/2006/picture">
+                <pic:pic>
+                  <pic:nvPicPr>
+                    <pic:cNvPr id="0" name="image5.png"/>
+                    <pic:cNvPicPr preferRelativeResize="0"/>
+                  </pic:nvPicPr>
+                  <pic:blipFill>
+                    <a:blip r:embed="rId12"/>
+                    <a:srcRect b="0" l="0" r="0" t="0"/>
+                    <a:stretch>
+                      <a:fillRect/>
+                    </a:stretch>
+                  </pic:blipFill>
+                  <pic:spPr>
+                    <a:xfrm>
+                      <a:off x="0" y="0"/>
+                      <a:ext cx="5731200" cy="685800"/>
+                    </a:xfrm>
+                    <a:prstGeom prst="rect"/>
+                    <a:ln/>
+                  </pic:spPr>
+                </pic:pic>
+              </a:graphicData>
+            </a:graphic>
+          </wp:inline>
+        </w:drawing>
+      </w:r>
+      <w:r>
+        <w:rPr>
+          <w:rtl w:val="0"/>
+        </w:rPr>
+      </w:r>
+    </w:p>
+    <w:p>
+      <w:pPr>
+        <w:spacing w:line="331.2" w:lineRule="auto"/>
+        <w:rPr>
+          <w:rFonts w:ascii="Microsoft Yahei" w:cs="Microsoft Yahei" w:eastAsia="Microsoft Yahei" w:hAnsi="Microsoft Yahei"/>
+          <w:sz w:val="18"/>
+          <w:szCs w:val="18"/>
+          <w:shd w:fill="fdfdfd" w:val="clear"/>
+        </w:rPr>
+      </w:pPr>
+      <w:r>
+        <w:rPr>
+          <w:rtl w:val="0"/>
+        </w:rPr>
+      </w:r>
+    </w:p>
+    <w:p>
+      <w:pPr>
+        <w:spacing w:line="331.2" w:lineRule="auto"/>
+        <w:rPr>
+          <w:rFonts w:ascii="Microsoft Yahei" w:cs="Microsoft Yahei" w:eastAsia="Microsoft Yahei" w:hAnsi="Microsoft Yahei"/>
+          <w:sz w:val="18"/>
+          <w:szCs w:val="18"/>
+          <w:shd w:fill="fdfdfd" w:val="clear"/>
+        </w:rPr>
+      </w:pPr>
+      <w:hyperlink r:id="rId13">
+        <w:r>
+          <w:rPr>
+            <w:rFonts w:ascii="Microsoft Yahei" w:cs="Microsoft Yahei" w:eastAsia="Microsoft Yahei" w:hAnsi="Microsoft Yahei"/>
+            <w:color w:val="1155cc"/>
+            <w:sz w:val="18"/>
+            <w:szCs w:val="18"/>
+            <w:u w:val="single"/>
+            <w:shd w:fill="fdfdfd" w:val="clear"/>
+            <w:rtl w:val="0"/>
+          </w:rPr>
+          <w:t xml:space="preserve">https://dropbox.tech/infrastructure/evaluating-bbrv2-on-the-dropbox-edge-network</w:t>
+        </w:r>
+      </w:hyperlink>
+      <w:r>
+        <w:rPr>
+          <w:rtl w:val="0"/>
+        </w:rPr>
+      </w:r>
+    </w:p>
+    <w:p>
+      <w:pPr>
+        <w:spacing w:line="331.2" w:lineRule="auto"/>
+        <w:rPr>
+          <w:rFonts w:ascii="Microsoft Yahei" w:cs="Microsoft Yahei" w:eastAsia="Microsoft Yahei" w:hAnsi="Microsoft Yahei"/>
+          <w:sz w:val="18"/>
+          <w:szCs w:val="18"/>
+          <w:shd w:fill="fdfdfd" w:val="clear"/>
+        </w:rPr>
+      </w:pPr>
+      <w:r>
+        <w:rPr>
+          <w:rtl w:val="0"/>
+        </w:rPr>
+      </w:r>
+    </w:p>
+    <w:p>
+      <w:pPr>
+        <w:spacing w:line="331.2" w:lineRule="auto"/>
+        <w:rPr>
+          <w:rFonts w:ascii="Microsoft Yahei" w:cs="Microsoft Yahei" w:eastAsia="Microsoft Yahei" w:hAnsi="Microsoft Yahei"/>
+          <w:sz w:val="18"/>
+          <w:szCs w:val="18"/>
+          <w:shd w:fill="fdfdfd" w:val="clear"/>
+        </w:rPr>
+      </w:pPr>
+      <w:r>
+        <w:rPr>
+          <w:rtl w:val="0"/>
+        </w:rPr>
       </w:r>
     </w:p>
     <w:p>
@@ -2217,7 +2961,121 @@
 </file>
 
 <file path=word/numbering.xml><?xml version="1.0" encoding="utf-8"?>
-<w:numbering xmlns:mc="http://schemas.openxmlformats.org/markup-compatibility/2006" xmlns:o="urn:schemas-microsoft-com:office:office" xmlns:r="http://schemas.openxmlformats.org/officeDocument/2006/relationships" xmlns:m="http://schemas.openxmlformats.org/officeDocument/2006/math" xmlns:v="urn:schemas-microsoft-com:vml" xmlns:wp="http://schemas.openxmlformats.org/drawingml/2006/wordprocessingDrawing" xmlns:w10="urn:schemas-microsoft-com:office:word" xmlns:w="http://schemas.openxmlformats.org/wordprocessingml/2006/main" xmlns:wne="http://schemas.microsoft.com/office/word/2006/wordml" xmlns:sl="http://schemas.openxmlformats.org/schemaLibrary/2006/main" xmlns:a="http://schemas.openxmlformats.org/drawingml/2006/main" xmlns:pic="http://schemas.openxmlformats.org/drawingml/2006/picture" xmlns:c="http://schemas.openxmlformats.org/drawingml/2006/chart" xmlns:lc="http://schemas.openxmlformats.org/drawingml/2006/lockedCanvas" xmlns:dgm="http://schemas.openxmlformats.org/drawingml/2006/diagram" xmlns:wps="http://schemas.microsoft.com/office/word/2010/wordprocessingShape" xmlns:wpg="http://schemas.microsoft.com/office/word/2010/wordprocessingGroup" xmlns:w14="http://schemas.microsoft.com/office/word/2010/wordml" xmlns:w15="http://schemas.microsoft.com/office/word/2012/wordml"/>
+<w:numbering xmlns:mc="http://schemas.openxmlformats.org/markup-compatibility/2006" xmlns:o="urn:schemas-microsoft-com:office:office" xmlns:r="http://schemas.openxmlformats.org/officeDocument/2006/relationships" xmlns:m="http://schemas.openxmlformats.org/officeDocument/2006/math" xmlns:v="urn:schemas-microsoft-com:vml" xmlns:wp="http://schemas.openxmlformats.org/drawingml/2006/wordprocessingDrawing" xmlns:w10="urn:schemas-microsoft-com:office:word" xmlns:w="http://schemas.openxmlformats.org/wordprocessingml/2006/main" xmlns:wne="http://schemas.microsoft.com/office/word/2006/wordml" xmlns:sl="http://schemas.openxmlformats.org/schemaLibrary/2006/main" xmlns:a="http://schemas.openxmlformats.org/drawingml/2006/main" xmlns:pic="http://schemas.openxmlformats.org/drawingml/2006/picture" xmlns:c="http://schemas.openxmlformats.org/drawingml/2006/chart" xmlns:lc="http://schemas.openxmlformats.org/drawingml/2006/lockedCanvas" xmlns:dgm="http://schemas.openxmlformats.org/drawingml/2006/diagram" xmlns:wps="http://schemas.microsoft.com/office/word/2010/wordprocessingShape" xmlns:wpg="http://schemas.microsoft.com/office/word/2010/wordprocessingGroup" xmlns:w14="http://schemas.microsoft.com/office/word/2010/wordml" xmlns:w15="http://schemas.microsoft.com/office/word/2012/wordml">
+  <w:abstractNum w:abstractNumId="1">
+    <w:lvl w:ilvl="0">
+      <w:start w:val="1"/>
+      <w:numFmt w:val="decimal"/>
+      <w:lvlText w:val="%1."/>
+      <w:lvlJc w:val="left"/>
+      <w:pPr>
+        <w:ind w:left="720" w:hanging="360"/>
+      </w:pPr>
+      <w:rPr>
+        <w:u w:val="none"/>
+      </w:rPr>
+    </w:lvl>
+    <w:lvl w:ilvl="1">
+      <w:start w:val="1"/>
+      <w:numFmt w:val="lowerLetter"/>
+      <w:lvlText w:val="%2."/>
+      <w:lvlJc w:val="left"/>
+      <w:pPr>
+        <w:ind w:left="1440" w:hanging="360"/>
+      </w:pPr>
+      <w:rPr>
+        <w:u w:val="none"/>
+      </w:rPr>
+    </w:lvl>
+    <w:lvl w:ilvl="2">
+      <w:start w:val="1"/>
+      <w:numFmt w:val="lowerRoman"/>
+      <w:lvlText w:val="%3."/>
+      <w:lvlJc w:val="right"/>
+      <w:pPr>
+        <w:ind w:left="2160" w:hanging="360"/>
+      </w:pPr>
+      <w:rPr>
+        <w:u w:val="none"/>
+      </w:rPr>
+    </w:lvl>
+    <w:lvl w:ilvl="3">
+      <w:start w:val="1"/>
+      <w:numFmt w:val="decimal"/>
+      <w:lvlText w:val="%4."/>
+      <w:lvlJc w:val="left"/>
+      <w:pPr>
+        <w:ind w:left="2880" w:hanging="360"/>
+      </w:pPr>
+      <w:rPr>
+        <w:u w:val="none"/>
+      </w:rPr>
+    </w:lvl>
+    <w:lvl w:ilvl="4">
+      <w:start w:val="1"/>
+      <w:numFmt w:val="lowerLetter"/>
+      <w:lvlText w:val="%5."/>
+      <w:lvlJc w:val="left"/>
+      <w:pPr>
+        <w:ind w:left="3600" w:hanging="360"/>
+      </w:pPr>
+      <w:rPr>
+        <w:u w:val="none"/>
+      </w:rPr>
+    </w:lvl>
+    <w:lvl w:ilvl="5">
+      <w:start w:val="1"/>
+      <w:numFmt w:val="lowerRoman"/>
+      <w:lvlText w:val="%6."/>
+      <w:lvlJc w:val="right"/>
+      <w:pPr>
+        <w:ind w:left="4320" w:hanging="360"/>
+      </w:pPr>
+      <w:rPr>
+        <w:u w:val="none"/>
+      </w:rPr>
+    </w:lvl>
+    <w:lvl w:ilvl="6">
+      <w:start w:val="1"/>
+      <w:numFmt w:val="decimal"/>
+      <w:lvlText w:val="%7."/>
+      <w:lvlJc w:val="left"/>
+      <w:pPr>
+        <w:ind w:left="5040" w:hanging="360"/>
+      </w:pPr>
+      <w:rPr>
+        <w:u w:val="none"/>
+      </w:rPr>
+    </w:lvl>
+    <w:lvl w:ilvl="7">
+      <w:start w:val="1"/>
+      <w:numFmt w:val="lowerLetter"/>
+      <w:lvlText w:val="%8."/>
+      <w:lvlJc w:val="left"/>
+      <w:pPr>
+        <w:ind w:left="5760" w:hanging="360"/>
+      </w:pPr>
+      <w:rPr>
+        <w:u w:val="none"/>
+      </w:rPr>
+    </w:lvl>
+    <w:lvl w:ilvl="8">
+      <w:start w:val="1"/>
+      <w:numFmt w:val="lowerRoman"/>
+      <w:lvlText w:val="%9."/>
+      <w:lvlJc w:val="right"/>
+      <w:pPr>
+        <w:ind w:left="6480" w:hanging="360"/>
+      </w:pPr>
+      <w:rPr>
+        <w:u w:val="none"/>
+      </w:rPr>
+    </w:lvl>
+  </w:abstractNum>
+  <w:num w:numId="1">
+    <w:abstractNumId w:val="1"/>
+  </w:num>
+</w:numbering>
 </file>
 
 <file path=word/styles.xml><?xml version="1.0" encoding="utf-8"?>

</xml_diff>

<commit_message>
[ADD] Simulation Env manual added
</commit_message>
<xml_diff>
--- a/doc/BBR V2.docx
+++ b/doc/BBR V2.docx
@@ -22,7 +22,7 @@
           <wp:inline distB="114300" distT="114300" distL="114300" distR="114300">
             <wp:extent cx="5731200" cy="3263900"/>
             <wp:effectExtent b="0" l="0" r="0" t="0"/>
-            <wp:docPr id="5" name="image4.png"/>
+            <wp:docPr id="6" name="image4.png"/>
             <a:graphic>
               <a:graphicData uri="http://schemas.openxmlformats.org/drawingml/2006/picture">
                 <pic:pic>
@@ -64,6 +64,92 @@
           <w:rFonts w:ascii="Microsoft Yahei" w:cs="Microsoft Yahei" w:eastAsia="Microsoft Yahei" w:hAnsi="Microsoft Yahei"/>
           <w:sz w:val="18"/>
           <w:szCs w:val="18"/>
+          <w:shd w:fill="fdfdfd" w:val="clear"/>
+        </w:rPr>
+      </w:pPr>
+      <w:hyperlink r:id="rId7">
+        <w:r>
+          <w:rPr>
+            <w:rFonts w:ascii="Microsoft Yahei" w:cs="Microsoft Yahei" w:eastAsia="Microsoft Yahei" w:hAnsi="Microsoft Yahei"/>
+            <w:color w:val="1155cc"/>
+            <w:sz w:val="18"/>
+            <w:szCs w:val="18"/>
+            <w:u w:val="single"/>
+            <w:shd w:fill="fdfdfd" w:val="clear"/>
+            <w:rtl w:val="0"/>
+          </w:rPr>
+          <w:t xml:space="preserve">https://dropbox.tech/infrastructure/evaluating-bbrv2-on-the-dropbox-edge-network</w:t>
+        </w:r>
+      </w:hyperlink>
+      <w:r>
+        <w:rPr>
+          <w:rtl w:val="0"/>
+        </w:rPr>
+      </w:r>
+    </w:p>
+    <w:p>
+      <w:pPr>
+        <w:spacing w:line="331.2" w:lineRule="auto"/>
+        <w:rPr>
+          <w:rFonts w:ascii="Microsoft Yahei" w:cs="Microsoft Yahei" w:eastAsia="Microsoft Yahei" w:hAnsi="Microsoft Yahei"/>
+          <w:sz w:val="18"/>
+          <w:szCs w:val="18"/>
+        </w:rPr>
+      </w:pPr>
+      <w:hyperlink r:id="rId8">
+        <w:r>
+          <w:rPr>
+            <w:rFonts w:ascii="Microsoft Yahei" w:cs="Microsoft Yahei" w:eastAsia="Microsoft Yahei" w:hAnsi="Microsoft Yahei"/>
+            <w:color w:val="1155cc"/>
+            <w:sz w:val="18"/>
+            <w:szCs w:val="18"/>
+            <w:u w:val="single"/>
+            <w:rtl w:val="0"/>
+          </w:rPr>
+          <w:t xml:space="preserve">https://www.ietf.org/proceedings/104/slides/slides-104-iccrg-an-update-on-bbr-00</w:t>
+        </w:r>
+      </w:hyperlink>
+      <w:r>
+        <w:rPr>
+          <w:rtl w:val="0"/>
+        </w:rPr>
+      </w:r>
+    </w:p>
+    <w:p>
+      <w:pPr>
+        <w:spacing w:line="331.2" w:lineRule="auto"/>
+        <w:rPr>
+          <w:rFonts w:ascii="Microsoft Yahei" w:cs="Microsoft Yahei" w:eastAsia="Microsoft Yahei" w:hAnsi="Microsoft Yahei"/>
+          <w:sz w:val="18"/>
+          <w:szCs w:val="18"/>
+        </w:rPr>
+      </w:pPr>
+      <w:hyperlink r:id="rId9">
+        <w:r>
+          <w:rPr>
+            <w:rFonts w:ascii="Microsoft Yahei" w:cs="Microsoft Yahei" w:eastAsia="Microsoft Yahei" w:hAnsi="Microsoft Yahei"/>
+            <w:color w:val="1155cc"/>
+            <w:sz w:val="18"/>
+            <w:szCs w:val="18"/>
+            <w:u w:val="single"/>
+            <w:rtl w:val="0"/>
+          </w:rPr>
+          <w:t xml:space="preserve">https://translate.google.com/translate?hl=en&amp;sl=zh-CN&amp;u=https://blog.csdn.net/u010643777/article/details/97375310&amp;prev=search&amp;pto=aue</w:t>
+        </w:r>
+      </w:hyperlink>
+      <w:r>
+        <w:rPr>
+          <w:rtl w:val="0"/>
+        </w:rPr>
+      </w:r>
+    </w:p>
+    <w:p>
+      <w:pPr>
+        <w:spacing w:line="331.2" w:lineRule="auto"/>
+        <w:rPr>
+          <w:rFonts w:ascii="Microsoft Yahei" w:cs="Microsoft Yahei" w:eastAsia="Microsoft Yahei" w:hAnsi="Microsoft Yahei"/>
+          <w:sz w:val="18"/>
+          <w:szCs w:val="18"/>
         </w:rPr>
       </w:pPr>
       <w:r>
@@ -982,7 +1068,7 @@
         </w:rPr>
         <w:t xml:space="preserve"> is the actual time taken from the start of a </w:t>
       </w:r>
-      <w:hyperlink r:id="rId7">
+      <w:hyperlink r:id="rId10">
         <w:r>
           <w:rPr>
             <w:color w:val="0b0080"/>
@@ -1391,7 +1477,7 @@
                     <pic:cNvPicPr preferRelativeResize="0"/>
                   </pic:nvPicPr>
                   <pic:blipFill>
-                    <a:blip r:embed="rId8"/>
+                    <a:blip r:embed="rId11"/>
                     <a:srcRect b="0" l="0" r="0" t="0"/>
                     <a:stretch>
                       <a:fillRect/>
@@ -1449,16 +1535,16 @@
           <wp:inline distB="114300" distT="114300" distL="114300" distR="114300">
             <wp:extent cx="4152900" cy="3552825"/>
             <wp:effectExtent b="0" l="0" r="0" t="0"/>
-            <wp:docPr id="6" name="image1.png"/>
+            <wp:docPr id="7" name="image2.png"/>
             <a:graphic>
               <a:graphicData uri="http://schemas.openxmlformats.org/drawingml/2006/picture">
                 <pic:pic>
                   <pic:nvPicPr>
-                    <pic:cNvPr id="0" name="image1.png"/>
+                    <pic:cNvPr id="0" name="image2.png"/>
                     <pic:cNvPicPr preferRelativeResize="0"/>
                   </pic:nvPicPr>
                   <pic:blipFill>
-                    <a:blip r:embed="rId9"/>
+                    <a:blip r:embed="rId12"/>
                     <a:srcRect b="0" l="0" r="0" t="0"/>
                     <a:stretch>
                       <a:fillRect/>
@@ -2086,16 +2172,16 @@
           <wp:inline distB="114300" distT="114300" distL="114300" distR="114300">
             <wp:extent cx="4200525" cy="2009775"/>
             <wp:effectExtent b="0" l="0" r="0" t="0"/>
-            <wp:docPr id="3" name="image2.png"/>
+            <wp:docPr id="4" name="image7.png"/>
             <a:graphic>
               <a:graphicData uri="http://schemas.openxmlformats.org/drawingml/2006/picture">
                 <pic:pic>
                   <pic:nvPicPr>
-                    <pic:cNvPr id="0" name="image2.png"/>
+                    <pic:cNvPr id="0" name="image7.png"/>
                     <pic:cNvPicPr preferRelativeResize="0"/>
                   </pic:nvPicPr>
                   <pic:blipFill>
-                    <a:blip r:embed="rId10"/>
+                    <a:blip r:embed="rId13"/>
                     <a:srcRect b="0" l="0" r="0" t="0"/>
                     <a:stretch>
                       <a:fillRect/>
@@ -2142,16 +2228,16 @@
           <wp:inline distB="114300" distT="114300" distL="114300" distR="114300">
             <wp:extent cx="4152900" cy="447675"/>
             <wp:effectExtent b="0" l="0" r="0" t="0"/>
-            <wp:docPr id="4" name="image3.png"/>
+            <wp:docPr id="5" name="image5.png"/>
             <a:graphic>
               <a:graphicData uri="http://schemas.openxmlformats.org/drawingml/2006/picture">
                 <pic:pic>
                   <pic:nvPicPr>
-                    <pic:cNvPr id="0" name="image3.png"/>
+                    <pic:cNvPr id="0" name="image5.png"/>
                     <pic:cNvPicPr preferRelativeResize="0"/>
                   </pic:nvPicPr>
                   <pic:blipFill>
-                    <a:blip r:embed="rId11"/>
+                    <a:blip r:embed="rId14"/>
                     <a:srcRect b="0" l="0" r="0" t="0"/>
                     <a:stretch>
                       <a:fillRect/>
@@ -2415,7 +2501,7 @@
       <w:pPr>
         <w:numPr>
           <w:ilvl w:val="0"/>
-          <w:numId w:val="1"/>
+          <w:numId w:val="2"/>
         </w:numPr>
         <w:spacing w:after="200" w:line="331.2" w:lineRule="auto"/>
         <w:ind w:left="720" w:right="20" w:hanging="360"/>
@@ -2508,7 +2594,7 @@
       <w:pPr>
         <w:numPr>
           <w:ilvl w:val="0"/>
-          <w:numId w:val="1"/>
+          <w:numId w:val="2"/>
         </w:numPr>
         <w:spacing w:after="200" w:line="331.2" w:lineRule="auto"/>
         <w:ind w:left="720" w:right="20" w:hanging="360"/>
@@ -2611,7 +2697,7 @@
       <w:pPr>
         <w:numPr>
           <w:ilvl w:val="0"/>
-          <w:numId w:val="1"/>
+          <w:numId w:val="2"/>
         </w:numPr>
         <w:spacing w:after="200" w:line="331.2" w:lineRule="auto"/>
         <w:ind w:left="720" w:right="20" w:hanging="360"/>
@@ -2822,16 +2908,16 @@
           <wp:inline distB="114300" distT="114300" distL="114300" distR="114300">
             <wp:extent cx="5731200" cy="685800"/>
             <wp:effectExtent b="0" l="0" r="0" t="0"/>
-            <wp:docPr id="2" name="image5.png"/>
+            <wp:docPr id="2" name="image1.png"/>
             <a:graphic>
               <a:graphicData uri="http://schemas.openxmlformats.org/drawingml/2006/picture">
                 <pic:pic>
                   <pic:nvPicPr>
-                    <pic:cNvPr id="0" name="image5.png"/>
+                    <pic:cNvPr id="0" name="image1.png"/>
                     <pic:cNvPicPr preferRelativeResize="0"/>
                   </pic:nvPicPr>
                   <pic:blipFill>
-                    <a:blip r:embed="rId12"/>
+                    <a:blip r:embed="rId15"/>
                     <a:srcRect b="0" l="0" r="0" t="0"/>
                     <a:stretch>
                       <a:fillRect/>
@@ -2883,7 +2969,730 @@
           <w:shd w:fill="fdfdfd" w:val="clear"/>
         </w:rPr>
       </w:pPr>
-      <w:hyperlink r:id="rId13">
+      <w:r>
+        <w:rPr>
+          <w:rtl w:val="0"/>
+        </w:rPr>
+      </w:r>
+    </w:p>
+    <w:p>
+      <w:pPr>
+        <w:spacing w:line="331.2" w:lineRule="auto"/>
+        <w:rPr>
+          <w:rFonts w:ascii="Microsoft Yahei" w:cs="Microsoft Yahei" w:eastAsia="Microsoft Yahei" w:hAnsi="Microsoft Yahei"/>
+          <w:sz w:val="18"/>
+          <w:szCs w:val="18"/>
+          <w:shd w:fill="fdfdfd" w:val="clear"/>
+        </w:rPr>
+      </w:pPr>
+      <w:r>
+        <w:pict>
+          <v:rect style="width:0.0pt;height:1.5pt" o:hr="t" o:hrstd="t" o:hralign="center" fillcolor="#A0A0A0" stroked="f"/>
+        </w:pict>
+      </w:r>
+      <w:r>
+        <w:rPr>
+          <w:rtl w:val="0"/>
+        </w:rPr>
+      </w:r>
+    </w:p>
+    <w:p>
+      <w:pPr>
+        <w:spacing w:line="331.2" w:lineRule="auto"/>
+        <w:rPr>
+          <w:rFonts w:ascii="Microsoft Yahei" w:cs="Microsoft Yahei" w:eastAsia="Microsoft Yahei" w:hAnsi="Microsoft Yahei"/>
+          <w:sz w:val="18"/>
+          <w:szCs w:val="18"/>
+          <w:shd w:fill="fdfdfd" w:val="clear"/>
+        </w:rPr>
+      </w:pPr>
+      <w:r>
+        <w:rPr>
+          <w:rtl w:val="0"/>
+        </w:rPr>
+      </w:r>
+    </w:p>
+    <w:p>
+      <w:pPr>
+        <w:spacing w:line="331.2" w:lineRule="auto"/>
+        <w:rPr>
+          <w:rFonts w:ascii="Microsoft Yahei" w:cs="Microsoft Yahei" w:eastAsia="Microsoft Yahei" w:hAnsi="Microsoft Yahei"/>
+          <w:b w:val="1"/>
+          <w:sz w:val="36"/>
+          <w:szCs w:val="36"/>
+          <w:shd w:fill="fdfdfd" w:val="clear"/>
+        </w:rPr>
+      </w:pPr>
+      <w:r>
+        <w:rPr>
+          <w:rFonts w:ascii="Microsoft Yahei" w:cs="Microsoft Yahei" w:eastAsia="Microsoft Yahei" w:hAnsi="Microsoft Yahei"/>
+          <w:b w:val="1"/>
+          <w:sz w:val="36"/>
+          <w:szCs w:val="36"/>
+          <w:shd w:fill="fdfdfd" w:val="clear"/>
+          <w:rtl w:val="0"/>
+        </w:rPr>
+        <w:t xml:space="preserve">PROBE UP</w:t>
+      </w:r>
+      <w:r>
+        <w:rPr>
+          <w:rtl w:val="0"/>
+        </w:rPr>
+      </w:r>
+    </w:p>
+    <w:p>
+      <w:pPr>
+        <w:spacing w:line="331.2" w:lineRule="auto"/>
+        <w:rPr>
+          <w:rFonts w:ascii="Microsoft Yahei" w:cs="Microsoft Yahei" w:eastAsia="Microsoft Yahei" w:hAnsi="Microsoft Yahei"/>
+          <w:sz w:val="18"/>
+          <w:szCs w:val="18"/>
+          <w:shd w:fill="fdfdfd" w:val="clear"/>
+        </w:rPr>
+      </w:pPr>
+      <w:r>
+        <w:rPr>
+          <w:rtl w:val="0"/>
+        </w:rPr>
+      </w:r>
+    </w:p>
+    <w:p>
+      <w:pPr>
+        <w:spacing w:line="331.2" w:lineRule="auto"/>
+        <w:rPr>
+          <w:rFonts w:ascii="Microsoft Yahei" w:cs="Microsoft Yahei" w:eastAsia="Microsoft Yahei" w:hAnsi="Microsoft Yahei"/>
+          <w:sz w:val="18"/>
+          <w:szCs w:val="18"/>
+          <w:shd w:fill="fdfdfd" w:val="clear"/>
+        </w:rPr>
+      </w:pPr>
+      <w:r>
+        <w:rPr>
+          <w:rtl w:val="0"/>
+        </w:rPr>
+      </w:r>
+    </w:p>
+    <w:p>
+      <w:pPr>
+        <w:spacing w:line="331.2" w:lineRule="auto"/>
+        <w:rPr>
+          <w:rFonts w:ascii="Microsoft Yahei" w:cs="Microsoft Yahei" w:eastAsia="Microsoft Yahei" w:hAnsi="Microsoft Yahei"/>
+          <w:sz w:val="18"/>
+          <w:szCs w:val="18"/>
+          <w:shd w:fill="fdfdfd" w:val="clear"/>
+        </w:rPr>
+      </w:pPr>
+      <w:r>
+        <w:rPr>
+          <w:rFonts w:ascii="Microsoft Yahei" w:cs="Microsoft Yahei" w:eastAsia="Microsoft Yahei" w:hAnsi="Microsoft Yahei"/>
+          <w:sz w:val="18"/>
+          <w:szCs w:val="18"/>
+          <w:shd w:fill="fdfdfd" w:val="clear"/>
+          <w:rtl w:val="0"/>
+        </w:rPr>
+        <w:t xml:space="preserve">In probe up phase, cwnd is increases exponentially per round:1, 2 ,4, 8. It makes a fast probe to if extra bandwidth available. Once lost bytes are too much, probe down phase is applied to get rid of excess queue, as the red ring shows in Figure 3. Algorithm 2 is to exponentially increase in flight hi per round. In ProbeRTT, cwnd is reduced by half in v2 to remedy the throughput variation.</w:t>
+      </w:r>
+    </w:p>
+    <w:p>
+      <w:pPr>
+        <w:spacing w:line="331.2" w:lineRule="auto"/>
+        <w:rPr>
+          <w:rFonts w:ascii="Microsoft Yahei" w:cs="Microsoft Yahei" w:eastAsia="Microsoft Yahei" w:hAnsi="Microsoft Yahei"/>
+          <w:sz w:val="18"/>
+          <w:szCs w:val="18"/>
+          <w:shd w:fill="fdfdfd" w:val="clear"/>
+        </w:rPr>
+      </w:pPr>
+      <w:r>
+        <w:rPr>
+          <w:rtl w:val="0"/>
+        </w:rPr>
+      </w:r>
+    </w:p>
+    <w:p>
+      <w:pPr>
+        <w:spacing w:line="331.2" w:lineRule="auto"/>
+        <w:rPr>
+          <w:rFonts w:ascii="Microsoft Yahei" w:cs="Microsoft Yahei" w:eastAsia="Microsoft Yahei" w:hAnsi="Microsoft Yahei"/>
+          <w:sz w:val="18"/>
+          <w:szCs w:val="18"/>
+          <w:shd w:fill="fdfdfd" w:val="clear"/>
+        </w:rPr>
+      </w:pPr>
+      <w:r>
+        <w:rPr>
+          <w:rtl w:val="0"/>
+        </w:rPr>
+      </w:r>
+    </w:p>
+    <w:p>
+      <w:pPr>
+        <w:spacing w:line="331.2" w:lineRule="auto"/>
+        <w:rPr>
+          <w:rFonts w:ascii="Microsoft Yahei" w:cs="Microsoft Yahei" w:eastAsia="Microsoft Yahei" w:hAnsi="Microsoft Yahei"/>
+          <w:sz w:val="18"/>
+          <w:szCs w:val="18"/>
+          <w:shd w:fill="fdfdfd" w:val="clear"/>
+        </w:rPr>
+      </w:pPr>
+      <w:r>
+        <w:rPr>
+          <w:rFonts w:ascii="Microsoft Yahei" w:cs="Microsoft Yahei" w:eastAsia="Microsoft Yahei" w:hAnsi="Microsoft Yahei"/>
+          <w:sz w:val="18"/>
+          <w:szCs w:val="18"/>
+          <w:shd w:fill="fdfdfd" w:val="clear"/>
+          <w:rtl w:val="0"/>
+        </w:rPr>
+        <w:t xml:space="preserve">프로브 업 단계에서 cwnd는 라운드당 기하급수적으로 증가한다. 1, 2,4,8. 추가 대역폭을 사용할 수 있는 경우 빠른 프로브를 만든다. 일단 손실 바이트가 너무 많으면, 빨간색 링이 그림 3에 나타낸 것처럼 초과 대기열을 제거하기 위해 프로브 다운 단계가 적용된다. 알고리즘 2는 라운드당 비행 hi를 기하급수적으로 증가시키는 것이다. ProbeRTT에서는 처리량 변화를 개선하기 위해 v2에서 cwnd를 절반으로 줄인다.</w:t>
+      </w:r>
+    </w:p>
+    <w:p>
+      <w:pPr>
+        <w:spacing w:line="331.2" w:lineRule="auto"/>
+        <w:rPr>
+          <w:rFonts w:ascii="Microsoft Yahei" w:cs="Microsoft Yahei" w:eastAsia="Microsoft Yahei" w:hAnsi="Microsoft Yahei"/>
+          <w:sz w:val="18"/>
+          <w:szCs w:val="18"/>
+          <w:shd w:fill="fdfdfd" w:val="clear"/>
+        </w:rPr>
+      </w:pPr>
+      <w:r>
+        <w:rPr>
+          <w:rtl w:val="0"/>
+        </w:rPr>
+      </w:r>
+    </w:p>
+    <w:p>
+      <w:pPr>
+        <w:spacing w:after="240" w:before="240" w:lineRule="auto"/>
+        <w:rPr/>
+      </w:pPr>
+      <w:r>
+        <w:rPr>
+          <w:rtl w:val="0"/>
+        </w:rPr>
+      </w:r>
+    </w:p>
+    <w:p>
+      <w:pPr>
+        <w:spacing w:after="240" w:before="240" w:lineRule="auto"/>
+        <w:ind w:left="100" w:firstLine="0"/>
+        <w:rPr/>
+      </w:pPr>
+      <w:r>
+        <w:rPr>
+          <w:rtl w:val="0"/>
+        </w:rPr>
+        <w:t xml:space="preserve">PROBE_BW "UP" phase:</w:t>
+      </w:r>
+    </w:p>
+    <w:p>
+      <w:pPr>
+        <w:spacing w:after="240" w:before="240" w:lineRule="auto"/>
+        <w:ind w:left="100" w:firstLine="0"/>
+        <w:rPr/>
+      </w:pPr>
+      <w:r>
+        <w:rPr>
+          <w:rtl w:val="0"/>
+        </w:rPr>
+        <w:t xml:space="preserve"> - Probe for bandwidth and volumetric capacity </w:t>
+      </w:r>
+    </w:p>
+    <w:p>
+      <w:pPr>
+        <w:spacing w:after="240" w:before="240" w:lineRule="auto"/>
+        <w:ind w:left="100" w:firstLine="0"/>
+        <w:rPr/>
+      </w:pPr>
+      <w:r>
+        <w:rPr>
+          <w:rtl w:val="0"/>
+        </w:rPr>
+        <w:t xml:space="preserve">- Grow beyond inflight_hi slowly at first, then rapidly</w:t>
+      </w:r>
+    </w:p>
+    <w:p>
+      <w:pPr>
+        <w:spacing w:after="240" w:before="240" w:lineRule="auto"/>
+        <w:ind w:left="820" w:firstLine="0"/>
+        <w:rPr/>
+      </w:pPr>
+      <w:r>
+        <w:rPr>
+          <w:rtl w:val="0"/>
+        </w:rPr>
+        <w:t xml:space="preserve"> - inflight_target = inflight_hi + inflight_probe</w:t>
+      </w:r>
+    </w:p>
+    <w:p>
+      <w:pPr>
+        <w:spacing w:after="240" w:before="240" w:lineRule="auto"/>
+        <w:ind w:left="820" w:firstLine="0"/>
+        <w:rPr/>
+      </w:pPr>
+      <w:r>
+        <w:rPr>
+          <w:rtl w:val="0"/>
+        </w:rPr>
+        <w:t xml:space="preserve"> - inflight_probe grows exponentially per round trip:</w:t>
+      </w:r>
+    </w:p>
+    <w:p>
+      <w:pPr>
+        <w:spacing w:after="240" w:before="240" w:lineRule="auto"/>
+        <w:ind w:left="1540" w:firstLine="0"/>
+        <w:rPr/>
+      </w:pPr>
+      <w:r>
+        <w:rPr>
+          <w:rtl w:val="0"/>
+        </w:rPr>
+        <w:t xml:space="preserve"> - 1, 2, 4, 8... packets </w:t>
+      </w:r>
+    </w:p>
+    <w:p>
+      <w:pPr>
+        <w:spacing w:after="240" w:before="240" w:lineRule="auto"/>
+        <w:ind w:left="100" w:firstLine="0"/>
+        <w:rPr/>
+      </w:pPr>
+      <w:r>
+        <w:rPr>
+          <w:rtl w:val="0"/>
+        </w:rPr>
+        <w:t xml:space="preserve">- Set inflight_hi ceiling to estimated max safe in-flight volume if:</w:t>
+      </w:r>
+    </w:p>
+    <w:p>
+      <w:pPr>
+        <w:spacing w:after="240" w:before="240" w:lineRule="auto"/>
+        <w:ind w:left="820" w:firstLine="0"/>
+        <w:rPr/>
+      </w:pPr>
+      <w:r>
+        <w:rPr>
+          <w:rtl w:val="0"/>
+        </w:rPr>
+        <w:t xml:space="preserve"> - Loss rate is too high: loss_rate &gt; loss_ceiling (1%) </w:t>
+      </w:r>
+    </w:p>
+    <w:p>
+      <w:pPr>
+        <w:spacing w:after="240" w:before="240" w:lineRule="auto"/>
+        <w:ind w:left="820" w:firstLine="0"/>
+        <w:rPr/>
+      </w:pPr>
+      <w:r>
+        <w:rPr>
+          <w:rtl w:val="0"/>
+        </w:rPr>
+        <w:t xml:space="preserve">- Filtered ECN rate signal is too high </w:t>
+      </w:r>
+    </w:p>
+    <w:p>
+      <w:pPr>
+        <w:spacing w:after="240" w:before="240" w:lineRule="auto"/>
+        <w:ind w:left="100" w:firstLine="0"/>
+        <w:rPr/>
+      </w:pPr>
+      <w:r>
+        <w:rPr>
+          <w:rtl w:val="0"/>
+        </w:rPr>
+        <w:t xml:space="preserve">- Terminate probing upon any of:</w:t>
+      </w:r>
+    </w:p>
+    <w:p>
+      <w:pPr>
+        <w:spacing w:after="240" w:before="240" w:lineRule="auto"/>
+        <w:ind w:left="820" w:firstLine="0"/>
+        <w:rPr/>
+      </w:pPr>
+      <w:r>
+        <w:rPr>
+          <w:rtl w:val="0"/>
+        </w:rPr>
+        <w:t xml:space="preserve"> - Estimated queue is too high (inflight &gt; 1.25 * estimated_bdp) </w:t>
+      </w:r>
+    </w:p>
+    <w:p>
+      <w:pPr>
+        <w:spacing w:after="240" w:before="240" w:lineRule="auto"/>
+        <w:ind w:left="820" w:firstLine="0"/>
+        <w:rPr/>
+      </w:pPr>
+      <w:r>
+        <w:rPr>
+          <w:rtl w:val="0"/>
+        </w:rPr>
+        <w:t xml:space="preserve">- Hit inflight_hi loss or ECN ceiling </w:t>
+      </w:r>
+    </w:p>
+    <w:p>
+      <w:pPr>
+        <w:spacing w:after="240" w:before="240" w:lineRule="auto"/>
+        <w:ind w:left="100" w:firstLine="0"/>
+        <w:rPr/>
+      </w:pPr>
+      <w:r>
+        <w:rPr>
+          <w:rtl w:val="0"/>
+        </w:rPr>
+        <w:t xml:space="preserve"> </w:t>
+      </w:r>
+      <w:r>
+        <w:br w:type="page"/>
+      </w:r>
+      <w:r>
+        <w:rPr>
+          <w:rtl w:val="0"/>
+        </w:rPr>
+      </w:r>
+    </w:p>
+    <w:p>
+      <w:pPr>
+        <w:spacing w:line="331.2" w:lineRule="auto"/>
+        <w:rPr>
+          <w:rFonts w:ascii="Microsoft Yahei" w:cs="Microsoft Yahei" w:eastAsia="Microsoft Yahei" w:hAnsi="Microsoft Yahei"/>
+          <w:sz w:val="18"/>
+          <w:szCs w:val="18"/>
+          <w:shd w:fill="fdfdfd" w:val="clear"/>
+        </w:rPr>
+      </w:pPr>
+      <w:r>
+        <w:rPr>
+          <w:rFonts w:ascii="Microsoft Yahei" w:cs="Microsoft Yahei" w:eastAsia="Microsoft Yahei" w:hAnsi="Microsoft Yahei"/>
+          <w:sz w:val="18"/>
+          <w:szCs w:val="18"/>
+          <w:shd w:fill="fdfdfd" w:val="clear"/>
+        </w:rPr>
+        <w:drawing>
+          <wp:inline distB="114300" distT="114300" distL="114300" distR="114300">
+            <wp:extent cx="5731200" cy="4279900"/>
+            <wp:effectExtent b="0" l="0" r="0" t="0"/>
+            <wp:docPr id="3" name="image3.png"/>
+            <a:graphic>
+              <a:graphicData uri="http://schemas.openxmlformats.org/drawingml/2006/picture">
+                <pic:pic>
+                  <pic:nvPicPr>
+                    <pic:cNvPr id="0" name="image3.png"/>
+                    <pic:cNvPicPr preferRelativeResize="0"/>
+                  </pic:nvPicPr>
+                  <pic:blipFill>
+                    <a:blip r:embed="rId16"/>
+                    <a:srcRect b="0" l="0" r="0" t="0"/>
+                    <a:stretch>
+                      <a:fillRect/>
+                    </a:stretch>
+                  </pic:blipFill>
+                  <pic:spPr>
+                    <a:xfrm>
+                      <a:off x="0" y="0"/>
+                      <a:ext cx="5731200" cy="4279900"/>
+                    </a:xfrm>
+                    <a:prstGeom prst="rect"/>
+                    <a:ln/>
+                  </pic:spPr>
+                </pic:pic>
+              </a:graphicData>
+            </a:graphic>
+          </wp:inline>
+        </w:drawing>
+      </w:r>
+      <w:r>
+        <w:rPr>
+          <w:rtl w:val="0"/>
+        </w:rPr>
+      </w:r>
+    </w:p>
+    <w:p>
+      <w:pPr>
+        <w:spacing w:line="331.2" w:lineRule="auto"/>
+        <w:rPr>
+          <w:rFonts w:ascii="Microsoft Yahei" w:cs="Microsoft Yahei" w:eastAsia="Microsoft Yahei" w:hAnsi="Microsoft Yahei"/>
+          <w:sz w:val="18"/>
+          <w:szCs w:val="18"/>
+          <w:shd w:fill="fdfdfd" w:val="clear"/>
+        </w:rPr>
+      </w:pPr>
+      <w:r>
+        <w:rPr>
+          <w:rtl w:val="0"/>
+        </w:rPr>
+      </w:r>
+    </w:p>
+    <w:p>
+      <w:pPr>
+        <w:spacing w:line="331.2" w:lineRule="auto"/>
+        <w:rPr>
+          <w:rFonts w:ascii="Microsoft Yahei" w:cs="Microsoft Yahei" w:eastAsia="Microsoft Yahei" w:hAnsi="Microsoft Yahei"/>
+          <w:sz w:val="18"/>
+          <w:szCs w:val="18"/>
+          <w:shd w:fill="fdfdfd" w:val="clear"/>
+        </w:rPr>
+      </w:pPr>
+      <w:r>
+        <w:rPr>
+          <w:rtl w:val="0"/>
+        </w:rPr>
+      </w:r>
+    </w:p>
+    <w:p>
+      <w:pPr>
+        <w:spacing w:line="331.2" w:lineRule="auto"/>
+        <w:rPr>
+          <w:rFonts w:ascii="Microsoft Yahei" w:cs="Microsoft Yahei" w:eastAsia="Microsoft Yahei" w:hAnsi="Microsoft Yahei"/>
+          <w:sz w:val="18"/>
+          <w:szCs w:val="18"/>
+          <w:shd w:fill="fdfdfd" w:val="clear"/>
+        </w:rPr>
+      </w:pPr>
+      <w:r>
+        <w:rPr>
+          <w:rFonts w:ascii="Microsoft Yahei" w:cs="Microsoft Yahei" w:eastAsia="Microsoft Yahei" w:hAnsi="Microsoft Yahei"/>
+          <w:sz w:val="18"/>
+          <w:szCs w:val="18"/>
+          <w:shd w:fill="fdfdfd" w:val="clear"/>
+          <w:rtl w:val="0"/>
+        </w:rPr>
+        <w:t xml:space="preserve">/ After probing in PROBE_UP, we have usually accumulated some data in the bottleneck buffer (if bw probing didn't find more bw). We next enter PROBE_DOWN to try to drain any excess data from the queue. To do this, we use a pacing_gain &lt; 1.0. We hold this pacing gain until our inflight is less then that target cruising point, which is the minimum of (a) the amount needed to leave headroom, and (b) the estimated BDP. Once inflight falls to match the target, we estimate the queue is drained; persisting would underutilize the pipe. /</w:t>
+      </w:r>
+    </w:p>
+    <w:p>
+      <w:pPr>
+        <w:spacing w:line="331.2" w:lineRule="auto"/>
+        <w:rPr>
+          <w:rFonts w:ascii="Microsoft Yahei" w:cs="Microsoft Yahei" w:eastAsia="Microsoft Yahei" w:hAnsi="Microsoft Yahei"/>
+          <w:sz w:val="18"/>
+          <w:szCs w:val="18"/>
+          <w:shd w:fill="fdfdfd" w:val="clear"/>
+        </w:rPr>
+      </w:pPr>
+      <w:r>
+        <w:rPr>
+          <w:rtl w:val="0"/>
+        </w:rPr>
+      </w:r>
+    </w:p>
+    <w:p>
+      <w:pPr>
+        <w:spacing w:line="331.2" w:lineRule="auto"/>
+        <w:rPr>
+          <w:rFonts w:ascii="Microsoft Yahei" w:cs="Microsoft Yahei" w:eastAsia="Microsoft Yahei" w:hAnsi="Microsoft Yahei"/>
+          <w:sz w:val="18"/>
+          <w:szCs w:val="18"/>
+          <w:shd w:fill="fdfdfd" w:val="clear"/>
+        </w:rPr>
+      </w:pPr>
+      <w:r>
+        <w:rPr>
+          <w:rtl w:val="0"/>
+        </w:rPr>
+      </w:r>
+    </w:p>
+    <w:p>
+      <w:pPr>
+        <w:spacing w:line="331.2" w:lineRule="auto"/>
+        <w:rPr>
+          <w:rFonts w:ascii="Microsoft Yahei" w:cs="Microsoft Yahei" w:eastAsia="Microsoft Yahei" w:hAnsi="Microsoft Yahei"/>
+          <w:sz w:val="18"/>
+          <w:szCs w:val="18"/>
+          <w:shd w:fill="fdfdfd" w:val="clear"/>
+        </w:rPr>
+      </w:pPr>
+      <w:r>
+        <w:rPr>
+          <w:rFonts w:ascii="Microsoft Yahei" w:cs="Microsoft Yahei" w:eastAsia="Microsoft Yahei" w:hAnsi="Microsoft Yahei"/>
+          <w:sz w:val="18"/>
+          <w:szCs w:val="18"/>
+          <w:shd w:fill="fdfdfd" w:val="clear"/>
+          <w:rtl w:val="0"/>
+        </w:rPr>
+        <w:t xml:space="preserve">/ PROBE_UP에서 프로빙을 한 후, 우리는 보통 병목현상 버퍼에 약간의 데이터를 축적해 왔다(bw 프로빙이 더 많은 bw를 찾지 못한 경우). 다음으로 PROBE_DOWN으로 들어가 여분의 데이터를 대기열에서 빼내려고 한다. 이를 위해 페이싱_게인 &lt; 1.0&gt;을 사용한다. 우리는 이 페이싱 이득을 (a) 머리 공간을 떠나는 데 필요한 최소 양인 목표 순항 지점과 (b) 추정 BDP보다 더 적을 때까지 보유한다. 일단 불이 목표물과 일치하게 되면, 우리는 대기열이 빠져나간다고 추정한다; 계속하면 파이프를 충분히 활용하지 못할 것이다. /</w:t>
+      </w:r>
+    </w:p>
+    <w:p>
+      <w:pPr>
+        <w:spacing w:line="331.2" w:lineRule="auto"/>
+        <w:rPr>
+          <w:rFonts w:ascii="Microsoft Yahei" w:cs="Microsoft Yahei" w:eastAsia="Microsoft Yahei" w:hAnsi="Microsoft Yahei"/>
+          <w:sz w:val="18"/>
+          <w:szCs w:val="18"/>
+          <w:shd w:fill="fdfdfd" w:val="clear"/>
+        </w:rPr>
+      </w:pPr>
+      <w:r>
+        <w:rPr>
+          <w:rtl w:val="0"/>
+        </w:rPr>
+      </w:r>
+    </w:p>
+    <w:p>
+      <w:pPr>
+        <w:spacing w:line="331.2" w:lineRule="auto"/>
+        <w:rPr>
+          <w:rFonts w:ascii="Microsoft Yahei" w:cs="Microsoft Yahei" w:eastAsia="Microsoft Yahei" w:hAnsi="Microsoft Yahei"/>
+          <w:sz w:val="18"/>
+          <w:szCs w:val="18"/>
+          <w:shd w:fill="fdfdfd" w:val="clear"/>
+        </w:rPr>
+      </w:pPr>
+      <w:r>
+        <w:rPr>
+          <w:rFonts w:ascii="Microsoft Yahei" w:cs="Microsoft Yahei" w:eastAsia="Microsoft Yahei" w:hAnsi="Microsoft Yahei"/>
+          <w:sz w:val="18"/>
+          <w:szCs w:val="18"/>
+          <w:shd w:fill="fdfdfd" w:val="clear"/>
+          <w:rtl w:val="0"/>
+        </w:rPr>
+        <w:t xml:space="preserve">Start a new PROBE_BW probing cycle of some wall clock length. Pick a wall clock time at which to probe beyond an inflight that we think to be safe. This will knowingly risk packet loss, so we want to do this rarely, to keep packet loss rates low. Also start a round-trip counter, to probe faster if we estimate a Reno flow at our BDP would probe faster.</w:t>
+      </w:r>
+    </w:p>
+    <w:p>
+      <w:pPr>
+        <w:spacing w:line="331.2" w:lineRule="auto"/>
+        <w:rPr>
+          <w:rFonts w:ascii="Microsoft Yahei" w:cs="Microsoft Yahei" w:eastAsia="Microsoft Yahei" w:hAnsi="Microsoft Yahei"/>
+          <w:sz w:val="18"/>
+          <w:szCs w:val="18"/>
+          <w:shd w:fill="fdfdfd" w:val="clear"/>
+        </w:rPr>
+      </w:pPr>
+      <w:r>
+        <w:rPr>
+          <w:rtl w:val="0"/>
+        </w:rPr>
+      </w:r>
+    </w:p>
+    <w:p>
+      <w:pPr>
+        <w:spacing w:line="331.2" w:lineRule="auto"/>
+        <w:rPr>
+          <w:rFonts w:ascii="Microsoft Yahei" w:cs="Microsoft Yahei" w:eastAsia="Microsoft Yahei" w:hAnsi="Microsoft Yahei"/>
+          <w:sz w:val="18"/>
+          <w:szCs w:val="18"/>
+          <w:shd w:fill="fdfdfd" w:val="clear"/>
+        </w:rPr>
+      </w:pPr>
+      <w:r>
+        <w:rPr>
+          <w:rFonts w:ascii="Microsoft Yahei" w:cs="Microsoft Yahei" w:eastAsia="Microsoft Yahei" w:hAnsi="Microsoft Yahei"/>
+          <w:sz w:val="18"/>
+          <w:szCs w:val="18"/>
+          <w:shd w:fill="fdfdfd" w:val="clear"/>
+          <w:rtl w:val="0"/>
+        </w:rPr>
+        <w:t xml:space="preserve">일부 벽 클럭 길이의 새 PROBE_BW 프로빙 사이클을 시작하십시오. 우리가 안전하다고 생각하는 기내 이상으로 탐사할 벽시계 시간을 선택하십시오. 이것은 고의로 패킷 손실을 초래할 것이기 때문에, 우리는 패킷 손실률을 낮게 유지하기 위해 이것을 거의 하지 않기를 원한다. 또한 왕복 카운터를 가동하여 BDP의 리노 흐름이 더 빨리 탐사될 것으로 추정할 경우 더 빨리 탐사하도록 하십시오.</w:t>
+      </w:r>
+    </w:p>
+    <w:p>
+      <w:pPr>
+        <w:spacing w:line="331.2" w:lineRule="auto"/>
+        <w:rPr>
+          <w:rFonts w:ascii="Microsoft Yahei" w:cs="Microsoft Yahei" w:eastAsia="Microsoft Yahei" w:hAnsi="Microsoft Yahei"/>
+          <w:sz w:val="18"/>
+          <w:szCs w:val="18"/>
+          <w:shd w:fill="fdfdfd" w:val="clear"/>
+        </w:rPr>
+      </w:pPr>
+      <w:r>
+        <w:rPr>
+          <w:rtl w:val="0"/>
+        </w:rPr>
+      </w:r>
+    </w:p>
+    <w:p>
+      <w:pPr>
+        <w:spacing w:line="331.2" w:lineRule="auto"/>
+        <w:rPr>
+          <w:rFonts w:ascii="Microsoft Yahei" w:cs="Microsoft Yahei" w:eastAsia="Microsoft Yahei" w:hAnsi="Microsoft Yahei"/>
+          <w:sz w:val="18"/>
+          <w:szCs w:val="18"/>
+          <w:shd w:fill="fdfdfd" w:val="clear"/>
+        </w:rPr>
+      </w:pPr>
+      <w:r>
+        <w:rPr>
+          <w:rtl w:val="0"/>
+        </w:rPr>
+      </w:r>
+    </w:p>
+    <w:p>
+      <w:pPr>
+        <w:spacing w:line="331.2" w:lineRule="auto"/>
+        <w:rPr>
+          <w:rFonts w:ascii="Microsoft Yahei" w:cs="Microsoft Yahei" w:eastAsia="Microsoft Yahei" w:hAnsi="Microsoft Yahei"/>
+          <w:sz w:val="18"/>
+          <w:szCs w:val="18"/>
+          <w:shd w:fill="fdfdfd" w:val="clear"/>
+        </w:rPr>
+      </w:pPr>
+      <w:r>
+        <w:rPr>
+          <w:rtl w:val="0"/>
+        </w:rPr>
+      </w:r>
+    </w:p>
+    <w:p>
+      <w:pPr>
+        <w:spacing w:line="331.2" w:lineRule="auto"/>
+        <w:rPr>
+          <w:rFonts w:ascii="Microsoft Yahei" w:cs="Microsoft Yahei" w:eastAsia="Microsoft Yahei" w:hAnsi="Microsoft Yahei"/>
+          <w:sz w:val="18"/>
+          <w:szCs w:val="18"/>
+          <w:shd w:fill="fdfdfd" w:val="clear"/>
+        </w:rPr>
+      </w:pPr>
+      <w:r>
+        <w:rPr>
+          <w:rtl w:val="0"/>
+        </w:rPr>
+      </w:r>
+    </w:p>
+    <w:p>
+      <w:pPr>
+        <w:spacing w:line="331.2" w:lineRule="auto"/>
+        <w:rPr>
+          <w:rFonts w:ascii="Microsoft Yahei" w:cs="Microsoft Yahei" w:eastAsia="Microsoft Yahei" w:hAnsi="Microsoft Yahei"/>
+          <w:sz w:val="18"/>
+          <w:szCs w:val="18"/>
+          <w:shd w:fill="fdfdfd" w:val="clear"/>
+        </w:rPr>
+      </w:pPr>
+      <w:r>
+        <w:rPr>
+          <w:rtl w:val="0"/>
+        </w:rPr>
+      </w:r>
+    </w:p>
+    <w:p>
+      <w:pPr>
+        <w:spacing w:line="331.2" w:lineRule="auto"/>
+        <w:rPr>
+          <w:rFonts w:ascii="Microsoft Yahei" w:cs="Microsoft Yahei" w:eastAsia="Microsoft Yahei" w:hAnsi="Microsoft Yahei"/>
+          <w:sz w:val="18"/>
+          <w:szCs w:val="18"/>
+          <w:shd w:fill="fdfdfd" w:val="clear"/>
+        </w:rPr>
+      </w:pPr>
+      <w:r>
+        <w:rPr>
+          <w:rtl w:val="0"/>
+        </w:rPr>
+      </w:r>
+    </w:p>
+    <w:p>
+      <w:pPr>
+        <w:spacing w:line="331.2" w:lineRule="auto"/>
+        <w:rPr>
+          <w:rFonts w:ascii="Microsoft Yahei" w:cs="Microsoft Yahei" w:eastAsia="Microsoft Yahei" w:hAnsi="Microsoft Yahei"/>
+          <w:sz w:val="18"/>
+          <w:szCs w:val="18"/>
+          <w:shd w:fill="fdfdfd" w:val="clear"/>
+        </w:rPr>
+      </w:pPr>
+      <w:hyperlink r:id="rId17">
         <w:r>
           <w:rPr>
             <w:rFonts w:ascii="Microsoft Yahei" w:cs="Microsoft Yahei" w:eastAsia="Microsoft Yahei" w:hAnsi="Microsoft Yahei"/>
@@ -2894,7 +3703,7 @@
             <w:shd w:fill="fdfdfd" w:val="clear"/>
             <w:rtl w:val="0"/>
           </w:rPr>
-          <w:t xml:space="preserve">https://dropbox.tech/infrastructure/evaluating-bbrv2-on-the-dropbox-edge-network</w:t>
+          <w:t xml:space="preserve">https://studywithus.tistory.com/archive/20181001</w:t>
         </w:r>
       </w:hyperlink>
       <w:r>
@@ -2940,6 +3749,373 @@
         <w:spacing w:line="331.2" w:lineRule="auto"/>
         <w:rPr>
           <w:rFonts w:ascii="Microsoft Yahei" w:cs="Microsoft Yahei" w:eastAsia="Microsoft Yahei" w:hAnsi="Microsoft Yahei"/>
+          <w:sz w:val="18"/>
+          <w:szCs w:val="18"/>
+          <w:shd w:fill="fdfdfd" w:val="clear"/>
+        </w:rPr>
+      </w:pPr>
+      <w:r>
+        <w:rPr>
+          <w:rtl w:val="0"/>
+        </w:rPr>
+      </w:r>
+    </w:p>
+    <w:p>
+      <w:pPr>
+        <w:spacing w:line="331.2" w:lineRule="auto"/>
+        <w:rPr>
+          <w:rFonts w:ascii="Microsoft Yahei" w:cs="Microsoft Yahei" w:eastAsia="Microsoft Yahei" w:hAnsi="Microsoft Yahei"/>
+          <w:sz w:val="18"/>
+          <w:szCs w:val="18"/>
+          <w:shd w:fill="fdfdfd" w:val="clear"/>
+        </w:rPr>
+      </w:pPr>
+      <w:r>
+        <w:rPr>
+          <w:rtl w:val="0"/>
+        </w:rPr>
+      </w:r>
+    </w:p>
+    <w:p>
+      <w:pPr>
+        <w:spacing w:line="331.2" w:lineRule="auto"/>
+        <w:rPr>
+          <w:rFonts w:ascii="Microsoft Yahei" w:cs="Microsoft Yahei" w:eastAsia="Microsoft Yahei" w:hAnsi="Microsoft Yahei"/>
+          <w:sz w:val="18"/>
+          <w:szCs w:val="18"/>
+          <w:shd w:fill="fdfdfd" w:val="clear"/>
+        </w:rPr>
+      </w:pPr>
+      <w:r>
+        <w:pict>
+          <v:rect style="width:0.0pt;height:1.5pt" o:hr="t" o:hrstd="t" o:hralign="center" fillcolor="#A0A0A0" stroked="f"/>
+        </w:pict>
+      </w:r>
+      <w:r>
+        <w:rPr>
+          <w:rtl w:val="0"/>
+        </w:rPr>
+      </w:r>
+    </w:p>
+    <w:p>
+      <w:pPr>
+        <w:spacing w:line="331.2" w:lineRule="auto"/>
+        <w:rPr>
+          <w:rFonts w:ascii="Microsoft Yahei" w:cs="Microsoft Yahei" w:eastAsia="Microsoft Yahei" w:hAnsi="Microsoft Yahei"/>
+          <w:sz w:val="18"/>
+          <w:szCs w:val="18"/>
+          <w:shd w:fill="fdfdfd" w:val="clear"/>
+        </w:rPr>
+      </w:pPr>
+      <w:r>
+        <w:rPr>
+          <w:rtl w:val="0"/>
+        </w:rPr>
+      </w:r>
+    </w:p>
+    <w:p>
+      <w:pPr>
+        <w:spacing w:line="331.2" w:lineRule="auto"/>
+        <w:rPr>
+          <w:rFonts w:ascii="Microsoft Yahei" w:cs="Microsoft Yahei" w:eastAsia="Microsoft Yahei" w:hAnsi="Microsoft Yahei"/>
+          <w:sz w:val="18"/>
+          <w:szCs w:val="18"/>
+          <w:shd w:fill="fdfdfd" w:val="clear"/>
+        </w:rPr>
+      </w:pPr>
+      <w:r>
+        <w:rPr>
+          <w:rtl w:val="0"/>
+        </w:rPr>
+      </w:r>
+    </w:p>
+    <w:p>
+      <w:pPr>
+        <w:spacing w:line="331.2" w:lineRule="auto"/>
+        <w:rPr>
+          <w:rFonts w:ascii="Microsoft Yahei" w:cs="Microsoft Yahei" w:eastAsia="Microsoft Yahei" w:hAnsi="Microsoft Yahei"/>
+          <w:sz w:val="18"/>
+          <w:szCs w:val="18"/>
+          <w:shd w:fill="fdfdfd" w:val="clear"/>
+        </w:rPr>
+      </w:pPr>
+      <w:hyperlink r:id="rId18">
+        <w:r>
+          <w:rPr>
+            <w:rFonts w:ascii="Microsoft Yahei" w:cs="Microsoft Yahei" w:eastAsia="Microsoft Yahei" w:hAnsi="Microsoft Yahei"/>
+            <w:color w:val="1155cc"/>
+            <w:sz w:val="18"/>
+            <w:szCs w:val="18"/>
+            <w:u w:val="single"/>
+            <w:shd w:fill="fdfdfd" w:val="clear"/>
+            <w:rtl w:val="0"/>
+          </w:rPr>
+          <w:t xml:space="preserve">https://github.com/SoonyangZhang/DrainQueueCongestion</w:t>
+        </w:r>
+      </w:hyperlink>
+      <w:r>
+        <w:rPr>
+          <w:rtl w:val="0"/>
+        </w:rPr>
+      </w:r>
+    </w:p>
+    <w:p>
+      <w:pPr>
+        <w:spacing w:line="331.2" w:lineRule="auto"/>
+        <w:rPr>
+          <w:rFonts w:ascii="Microsoft Yahei" w:cs="Microsoft Yahei" w:eastAsia="Microsoft Yahei" w:hAnsi="Microsoft Yahei"/>
+          <w:sz w:val="18"/>
+          <w:szCs w:val="18"/>
+          <w:shd w:fill="fdfdfd" w:val="clear"/>
+        </w:rPr>
+      </w:pPr>
+      <w:r>
+        <w:rPr>
+          <w:rtl w:val="0"/>
+        </w:rPr>
+      </w:r>
+    </w:p>
+    <w:p>
+      <w:pPr>
+        <w:spacing w:line="331.2" w:lineRule="auto"/>
+        <w:rPr>
+          <w:rFonts w:ascii="Microsoft Yahei" w:cs="Microsoft Yahei" w:eastAsia="Microsoft Yahei" w:hAnsi="Microsoft Yahei"/>
+          <w:sz w:val="18"/>
+          <w:szCs w:val="18"/>
+          <w:shd w:fill="fdfdfd" w:val="clear"/>
+        </w:rPr>
+      </w:pPr>
+      <w:r>
+        <w:rPr>
+          <w:rFonts w:ascii="Microsoft Yahei" w:cs="Microsoft Yahei" w:eastAsia="Microsoft Yahei" w:hAnsi="Microsoft Yahei"/>
+          <w:sz w:val="18"/>
+          <w:szCs w:val="18"/>
+          <w:shd w:fill="fdfdfd" w:val="clear"/>
+          <w:rtl w:val="0"/>
+        </w:rPr>
+        <w:t xml:space="preserve">BBR 2.0을 테스트할 수 있는 코드</w:t>
+      </w:r>
+    </w:p>
+    <w:p>
+      <w:pPr>
+        <w:spacing w:line="331.2" w:lineRule="auto"/>
+        <w:rPr>
+          <w:rFonts w:ascii="Microsoft Yahei" w:cs="Microsoft Yahei" w:eastAsia="Microsoft Yahei" w:hAnsi="Microsoft Yahei"/>
+          <w:sz w:val="18"/>
+          <w:szCs w:val="18"/>
+          <w:shd w:fill="fdfdfd" w:val="clear"/>
+        </w:rPr>
+      </w:pPr>
+      <w:r>
+        <w:rPr>
+          <w:rtl w:val="0"/>
+        </w:rPr>
+      </w:r>
+    </w:p>
+    <w:p>
+      <w:pPr>
+        <w:spacing w:line="331.2" w:lineRule="auto"/>
+        <w:rPr>
+          <w:rFonts w:ascii="Microsoft Yahei" w:cs="Microsoft Yahei" w:eastAsia="Microsoft Yahei" w:hAnsi="Microsoft Yahei"/>
+          <w:sz w:val="18"/>
+          <w:szCs w:val="18"/>
+          <w:shd w:fill="fdfdfd" w:val="clear"/>
+        </w:rPr>
+      </w:pPr>
+      <w:r>
+        <w:rPr>
+          <w:rFonts w:ascii="Microsoft Yahei" w:cs="Microsoft Yahei" w:eastAsia="Microsoft Yahei" w:hAnsi="Microsoft Yahei"/>
+          <w:sz w:val="18"/>
+          <w:szCs w:val="18"/>
+          <w:shd w:fill="fdfdfd" w:val="clear"/>
+          <w:rtl w:val="0"/>
+        </w:rPr>
+        <w:t xml:space="preserve">수정해야할 사항 </w:t>
+      </w:r>
+    </w:p>
+    <w:p>
+      <w:pPr>
+        <w:numPr>
+          <w:ilvl w:val="0"/>
+          <w:numId w:val="1"/>
+        </w:numPr>
+        <w:spacing w:line="331.2" w:lineRule="auto"/>
+        <w:ind w:left="720" w:hanging="360"/>
+        <w:rPr>
+          <w:rFonts w:ascii="Microsoft Yahei" w:cs="Microsoft Yahei" w:eastAsia="Microsoft Yahei" w:hAnsi="Microsoft Yahei"/>
+          <w:sz w:val="18"/>
+          <w:szCs w:val="18"/>
+          <w:u w:val="none"/>
+          <w:shd w:fill="fdfdfd" w:val="clear"/>
+        </w:rPr>
+      </w:pPr>
+      <w:r>
+        <w:rPr>
+          <w:rFonts w:ascii="Microsoft Yahei" w:cs="Microsoft Yahei" w:eastAsia="Microsoft Yahei" w:hAnsi="Microsoft Yahei"/>
+          <w:sz w:val="18"/>
+          <w:szCs w:val="18"/>
+          <w:shd w:fill="fdfdfd" w:val="clear"/>
+          <w:rtl w:val="0"/>
+        </w:rPr>
+        <w:t xml:space="preserve">g++ version std=c++14</w:t>
+      </w:r>
+    </w:p>
+    <w:p>
+      <w:pPr>
+        <w:numPr>
+          <w:ilvl w:val="0"/>
+          <w:numId w:val="1"/>
+        </w:numPr>
+        <w:spacing w:line="331.2" w:lineRule="auto"/>
+        <w:ind w:left="720" w:hanging="360"/>
+        <w:rPr>
+          <w:rFonts w:ascii="Microsoft Yahei" w:cs="Microsoft Yahei" w:eastAsia="Microsoft Yahei" w:hAnsi="Microsoft Yahei"/>
+          <w:sz w:val="18"/>
+          <w:szCs w:val="18"/>
+          <w:u w:val="none"/>
+          <w:shd w:fill="fdfdfd" w:val="clear"/>
+        </w:rPr>
+      </w:pPr>
+      <w:r>
+        <w:rPr>
+          <w:rFonts w:ascii="Microsoft Yahei" w:cs="Microsoft Yahei" w:eastAsia="Microsoft Yahei" w:hAnsi="Microsoft Yahei"/>
+          <w:sz w:val="18"/>
+          <w:szCs w:val="18"/>
+          <w:shd w:fill="fdfdfd" w:val="clear"/>
+          <w:rtl w:val="0"/>
+        </w:rPr>
+        <w:t xml:space="preserve">ubuntu 16.04 </w:t>
+      </w:r>
+    </w:p>
+    <w:p>
+      <w:pPr>
+        <w:numPr>
+          <w:ilvl w:val="0"/>
+          <w:numId w:val="1"/>
+        </w:numPr>
+        <w:spacing w:line="331.2" w:lineRule="auto"/>
+        <w:ind w:left="720" w:hanging="360"/>
+        <w:rPr>
+          <w:rFonts w:ascii="Microsoft Yahei" w:cs="Microsoft Yahei" w:eastAsia="Microsoft Yahei" w:hAnsi="Microsoft Yahei"/>
+          <w:sz w:val="18"/>
+          <w:szCs w:val="18"/>
+          <w:u w:val="none"/>
+          <w:shd w:fill="fdfdfd" w:val="clear"/>
+        </w:rPr>
+      </w:pPr>
+      <w:r>
+        <w:rPr>
+          <w:rFonts w:ascii="Microsoft Yahei" w:cs="Microsoft Yahei" w:eastAsia="Microsoft Yahei" w:hAnsi="Microsoft Yahei"/>
+          <w:sz w:val="18"/>
+          <w:szCs w:val="18"/>
+          <w:shd w:fill="fdfdfd" w:val="clear"/>
+          <w:rtl w:val="0"/>
+        </w:rPr>
+        <w:t xml:space="preserve">Proto_time 코드 수정</w:t>
+      </w:r>
+    </w:p>
+    <w:p>
+      <w:pPr>
+        <w:numPr>
+          <w:ilvl w:val="0"/>
+          <w:numId w:val="1"/>
+        </w:numPr>
+        <w:spacing w:line="331.2" w:lineRule="auto"/>
+        <w:ind w:left="720" w:hanging="360"/>
+        <w:rPr>
+          <w:rFonts w:ascii="Microsoft Yahei" w:cs="Microsoft Yahei" w:eastAsia="Microsoft Yahei" w:hAnsi="Microsoft Yahei"/>
+          <w:sz w:val="18"/>
+          <w:szCs w:val="18"/>
+          <w:u w:val="none"/>
+          <w:shd w:fill="fdfdfd" w:val="clear"/>
+        </w:rPr>
+      </w:pPr>
+      <w:r>
+        <w:rPr>
+          <w:rFonts w:ascii="Microsoft Yahei" w:cs="Microsoft Yahei" w:eastAsia="Microsoft Yahei" w:hAnsi="Microsoft Yahei"/>
+          <w:sz w:val="18"/>
+          <w:szCs w:val="18"/>
+          <w:shd w:fill="fdfdfd" w:val="clear"/>
+          <w:rtl w:val="0"/>
+        </w:rPr>
+        <w:t xml:space="preserve">traces 폴더 생성</w:t>
+      </w:r>
+    </w:p>
+    <w:p>
+      <w:pPr>
+        <w:numPr>
+          <w:ilvl w:val="0"/>
+          <w:numId w:val="1"/>
+        </w:numPr>
+        <w:spacing w:line="331.2" w:lineRule="auto"/>
+        <w:ind w:left="720" w:hanging="360"/>
+        <w:rPr>
+          <w:rFonts w:ascii="Microsoft Yahei" w:cs="Microsoft Yahei" w:eastAsia="Microsoft Yahei" w:hAnsi="Microsoft Yahei"/>
+          <w:sz w:val="18"/>
+          <w:szCs w:val="18"/>
+          <w:u w:val="none"/>
+          <w:shd w:fill="fdfdfd" w:val="clear"/>
+        </w:rPr>
+      </w:pPr>
+      <w:r>
+        <w:rPr>
+          <w:rFonts w:ascii="Microsoft Yahei" w:cs="Microsoft Yahei" w:eastAsia="Microsoft Yahei" w:hAnsi="Microsoft Yahei"/>
+          <w:sz w:val="18"/>
+          <w:szCs w:val="18"/>
+          <w:shd w:fill="fdfdfd" w:val="clear"/>
+          <w:rtl w:val="0"/>
+        </w:rPr>
+        <w:t xml:space="preserve">src 안에 dqc 복사 </w:t>
+      </w:r>
+    </w:p>
+    <w:p>
+      <w:pPr>
+        <w:numPr>
+          <w:ilvl w:val="0"/>
+          <w:numId w:val="1"/>
+        </w:numPr>
+        <w:spacing w:line="331.2" w:lineRule="auto"/>
+        <w:ind w:left="720" w:hanging="360"/>
+        <w:rPr>
+          <w:rFonts w:ascii="Microsoft Yahei" w:cs="Microsoft Yahei" w:eastAsia="Microsoft Yahei" w:hAnsi="Microsoft Yahei"/>
+          <w:sz w:val="18"/>
+          <w:szCs w:val="18"/>
+          <w:u w:val="none"/>
+          <w:shd w:fill="fdfdfd" w:val="clear"/>
+        </w:rPr>
+      </w:pPr>
+      <w:r>
+        <w:rPr>
+          <w:rFonts w:ascii="Microsoft Yahei" w:cs="Microsoft Yahei" w:eastAsia="Microsoft Yahei" w:hAnsi="Microsoft Yahei"/>
+          <w:sz w:val="18"/>
+          <w:szCs w:val="18"/>
+          <w:shd w:fill="fdfdfd" w:val="clear"/>
+          <w:rtl w:val="0"/>
+        </w:rPr>
+        <w:t xml:space="preserve">현재 버전 1.1</w:t>
+      </w:r>
+    </w:p>
+    <w:p>
+      <w:pPr>
+        <w:spacing w:line="331.2" w:lineRule="auto"/>
+        <w:rPr>
+          <w:rFonts w:ascii="Microsoft Yahei" w:cs="Microsoft Yahei" w:eastAsia="Microsoft Yahei" w:hAnsi="Microsoft Yahei"/>
+          <w:sz w:val="18"/>
+          <w:szCs w:val="18"/>
+          <w:shd w:fill="fdfdfd" w:val="clear"/>
+        </w:rPr>
+      </w:pPr>
+      <w:r>
+        <w:rPr>
+          <w:rtl w:val="0"/>
+        </w:rPr>
+      </w:r>
+    </w:p>
+    <w:p>
+      <w:pPr>
+        <w:spacing w:line="331.2" w:lineRule="auto"/>
+        <w:rPr>
+          <w:rFonts w:ascii="Malgun Gothic" w:cs="Malgun Gothic" w:eastAsia="Malgun Gothic" w:hAnsi="Malgun Gothic"/>
           <w:sz w:val="18"/>
           <w:szCs w:val="18"/>
           <w:shd w:fill="fdfdfd" w:val="clear"/>
@@ -3072,8 +4248,121 @@
       </w:rPr>
     </w:lvl>
   </w:abstractNum>
+  <w:abstractNum w:abstractNumId="2">
+    <w:lvl w:ilvl="0">
+      <w:start w:val="1"/>
+      <w:numFmt w:val="decimal"/>
+      <w:lvlText w:val="%1."/>
+      <w:lvlJc w:val="left"/>
+      <w:pPr>
+        <w:ind w:left="720" w:hanging="360"/>
+      </w:pPr>
+      <w:rPr>
+        <w:u w:val="none"/>
+      </w:rPr>
+    </w:lvl>
+    <w:lvl w:ilvl="1">
+      <w:start w:val="1"/>
+      <w:numFmt w:val="lowerLetter"/>
+      <w:lvlText w:val="%2."/>
+      <w:lvlJc w:val="left"/>
+      <w:pPr>
+        <w:ind w:left="1440" w:hanging="360"/>
+      </w:pPr>
+      <w:rPr>
+        <w:u w:val="none"/>
+      </w:rPr>
+    </w:lvl>
+    <w:lvl w:ilvl="2">
+      <w:start w:val="1"/>
+      <w:numFmt w:val="lowerRoman"/>
+      <w:lvlText w:val="%3."/>
+      <w:lvlJc w:val="right"/>
+      <w:pPr>
+        <w:ind w:left="2160" w:hanging="360"/>
+      </w:pPr>
+      <w:rPr>
+        <w:u w:val="none"/>
+      </w:rPr>
+    </w:lvl>
+    <w:lvl w:ilvl="3">
+      <w:start w:val="1"/>
+      <w:numFmt w:val="decimal"/>
+      <w:lvlText w:val="%4."/>
+      <w:lvlJc w:val="left"/>
+      <w:pPr>
+        <w:ind w:left="2880" w:hanging="360"/>
+      </w:pPr>
+      <w:rPr>
+        <w:u w:val="none"/>
+      </w:rPr>
+    </w:lvl>
+    <w:lvl w:ilvl="4">
+      <w:start w:val="1"/>
+      <w:numFmt w:val="lowerLetter"/>
+      <w:lvlText w:val="%5."/>
+      <w:lvlJc w:val="left"/>
+      <w:pPr>
+        <w:ind w:left="3600" w:hanging="360"/>
+      </w:pPr>
+      <w:rPr>
+        <w:u w:val="none"/>
+      </w:rPr>
+    </w:lvl>
+    <w:lvl w:ilvl="5">
+      <w:start w:val="1"/>
+      <w:numFmt w:val="lowerRoman"/>
+      <w:lvlText w:val="%6."/>
+      <w:lvlJc w:val="right"/>
+      <w:pPr>
+        <w:ind w:left="4320" w:hanging="360"/>
+      </w:pPr>
+      <w:rPr>
+        <w:u w:val="none"/>
+      </w:rPr>
+    </w:lvl>
+    <w:lvl w:ilvl="6">
+      <w:start w:val="1"/>
+      <w:numFmt w:val="decimal"/>
+      <w:lvlText w:val="%7."/>
+      <w:lvlJc w:val="left"/>
+      <w:pPr>
+        <w:ind w:left="5040" w:hanging="360"/>
+      </w:pPr>
+      <w:rPr>
+        <w:u w:val="none"/>
+      </w:rPr>
+    </w:lvl>
+    <w:lvl w:ilvl="7">
+      <w:start w:val="1"/>
+      <w:numFmt w:val="lowerLetter"/>
+      <w:lvlText w:val="%8."/>
+      <w:lvlJc w:val="left"/>
+      <w:pPr>
+        <w:ind w:left="5760" w:hanging="360"/>
+      </w:pPr>
+      <w:rPr>
+        <w:u w:val="none"/>
+      </w:rPr>
+    </w:lvl>
+    <w:lvl w:ilvl="8">
+      <w:start w:val="1"/>
+      <w:numFmt w:val="lowerRoman"/>
+      <w:lvlText w:val="%9."/>
+      <w:lvlJc w:val="right"/>
+      <w:pPr>
+        <w:ind w:left="6480" w:hanging="360"/>
+      </w:pPr>
+      <w:rPr>
+        <w:u w:val="none"/>
+      </w:rPr>
+    </w:lvl>
+  </w:abstractNum>
   <w:num w:numId="1">
     <w:abstractNumId w:val="1"/>
+  </w:num>
+  <w:num w:numId="2">
+    <w:abstractNumId w:val="2"/>
   </w:num>
 </w:numbering>
 </file>

</xml_diff>